<commit_message>
Slight changes to WITHDRAW doc and naming of some pictures
</commit_message>
<xml_diff>
--- a/BackOffice/Docs/Test Report - Withdraw.docx
+++ b/BackOffice/Docs/Test Report - Withdraw.docx
@@ -811,7 +811,12 @@
             <w:pStyle w:val="TOCHeading"/>
           </w:pPr>
           <w:r>
-            <w:t>Contents</w:t>
+            <w:t>Conte</w:t>
+          </w:r>
+          <w:bookmarkStart w:id="0" w:name="_GoBack"/>
+          <w:bookmarkEnd w:id="0"/>
+          <w:r>
+            <w:t>nts</w:t>
           </w:r>
         </w:p>
         <w:p>
@@ -840,7 +845,7 @@
             </w:rPr>
             <w:fldChar w:fldCharType="separate"/>
           </w:r>
-          <w:hyperlink w:anchor="_Toc498878127" w:history="1">
+          <w:hyperlink w:anchor="_Toc498880738" w:history="1">
             <w:r>
               <w:rPr>
                 <w:rStyle w:val="Hyperlink"/>
@@ -867,7 +872,7 @@
                 <w:noProof/>
                 <w:webHidden/>
               </w:rPr>
-              <w:instrText xml:space="preserve"> PAGEREF _Toc498878127 \h </w:instrText>
+              <w:instrText xml:space="preserve"> PAGEREF _Toc498880738 \h </w:instrText>
             </w:r>
             <w:r>
               <w:rPr>
@@ -909,7 +914,7 @@
               <w:noProof/>
             </w:rPr>
           </w:pPr>
-          <w:hyperlink w:anchor="_Toc498878128" w:history="1">
+          <w:hyperlink w:anchor="_Toc498880739" w:history="1">
             <w:r>
               <w:rPr>
                 <w:rStyle w:val="Hyperlink"/>
@@ -936,7 +941,7 @@
                 <w:noProof/>
                 <w:webHidden/>
               </w:rPr>
-              <w:instrText xml:space="preserve"> PAGEREF _Toc498878128 \h </w:instrText>
+              <w:instrText xml:space="preserve"> PAGEREF _Toc498880739 \h </w:instrText>
             </w:r>
             <w:r>
               <w:rPr>
@@ -978,7 +983,7 @@
               <w:noProof/>
             </w:rPr>
           </w:pPr>
-          <w:hyperlink w:anchor="_Toc498878129" w:history="1">
+          <w:hyperlink w:anchor="_Toc498880740" w:history="1">
             <w:r>
               <w:rPr>
                 <w:rStyle w:val="Hyperlink"/>
@@ -1005,7 +1010,7 @@
                 <w:noProof/>
                 <w:webHidden/>
               </w:rPr>
-              <w:instrText xml:space="preserve"> PAGEREF _Toc498878129 \h </w:instrText>
+              <w:instrText xml:space="preserve"> PAGEREF _Toc498880740 \h </w:instrText>
             </w:r>
             <w:r>
               <w:rPr>
@@ -1047,7 +1052,7 @@
               <w:noProof/>
             </w:rPr>
           </w:pPr>
-          <w:hyperlink w:anchor="_Toc498878130" w:history="1">
+          <w:hyperlink w:anchor="_Toc498880741" w:history="1">
             <w:r>
               <w:rPr>
                 <w:rStyle w:val="Hyperlink"/>
@@ -1074,7 +1079,7 @@
                 <w:noProof/>
                 <w:webHidden/>
               </w:rPr>
-              <w:instrText xml:space="preserve"> PAGEREF _Toc498878130 \h </w:instrText>
+              <w:instrText xml:space="preserve"> PAGEREF _Toc498880741 \h </w:instrText>
             </w:r>
             <w:r>
               <w:rPr>
@@ -1116,7 +1121,7 @@
               <w:noProof/>
             </w:rPr>
           </w:pPr>
-          <w:hyperlink w:anchor="_Toc498878131" w:history="1">
+          <w:hyperlink w:anchor="_Toc498880742" w:history="1">
             <w:r>
               <w:rPr>
                 <w:rStyle w:val="Hyperlink"/>
@@ -1143,7 +1148,7 @@
                 <w:noProof/>
                 <w:webHidden/>
               </w:rPr>
-              <w:instrText xml:space="preserve"> PAGEREF _Toc498878131 \h </w:instrText>
+              <w:instrText xml:space="preserve"> PAGEREF _Toc498880742 \h </w:instrText>
             </w:r>
             <w:r>
               <w:rPr>
@@ -1185,7 +1190,7 @@
               <w:noProof/>
             </w:rPr>
           </w:pPr>
-          <w:hyperlink w:anchor="_Toc498878132" w:history="1">
+          <w:hyperlink w:anchor="_Toc498880743" w:history="1">
             <w:r>
               <w:rPr>
                 <w:rStyle w:val="Hyperlink"/>
@@ -1212,7 +1217,7 @@
                 <w:noProof/>
                 <w:webHidden/>
               </w:rPr>
-              <w:instrText xml:space="preserve"> PAGEREF _Toc498878132 \h </w:instrText>
+              <w:instrText xml:space="preserve"> PAGEREF _Toc498880743 \h </w:instrText>
             </w:r>
             <w:r>
               <w:rPr>
@@ -1254,7 +1259,7 @@
               <w:noProof/>
             </w:rPr>
           </w:pPr>
-          <w:hyperlink w:anchor="_Toc498878133" w:history="1">
+          <w:hyperlink w:anchor="_Toc498880744" w:history="1">
             <w:r>
               <w:rPr>
                 <w:rStyle w:val="Hyperlink"/>
@@ -1281,7 +1286,7 @@
                 <w:noProof/>
                 <w:webHidden/>
               </w:rPr>
-              <w:instrText xml:space="preserve"> PAGEREF _Toc498878133 \h </w:instrText>
+              <w:instrText xml:space="preserve"> PAGEREF _Toc498880744 \h </w:instrText>
             </w:r>
             <w:r>
               <w:rPr>
@@ -1323,7 +1328,7 @@
               <w:noProof/>
             </w:rPr>
           </w:pPr>
-          <w:hyperlink w:anchor="_Toc498878134" w:history="1">
+          <w:hyperlink w:anchor="_Toc498880745" w:history="1">
             <w:r>
               <w:rPr>
                 <w:rStyle w:val="Hyperlink"/>
@@ -1350,7 +1355,7 @@
                 <w:noProof/>
                 <w:webHidden/>
               </w:rPr>
-              <w:instrText xml:space="preserve"> PAGEREF _Toc498878134 \h </w:instrText>
+              <w:instrText xml:space="preserve"> PAGEREF _Toc498880745 \h </w:instrText>
             </w:r>
             <w:r>
               <w:rPr>
@@ -1392,7 +1397,7 @@
               <w:noProof/>
             </w:rPr>
           </w:pPr>
-          <w:hyperlink w:anchor="_Toc498878135" w:history="1">
+          <w:hyperlink w:anchor="_Toc498880746" w:history="1">
             <w:r>
               <w:rPr>
                 <w:rStyle w:val="Hyperlink"/>
@@ -1419,7 +1424,7 @@
                 <w:noProof/>
                 <w:webHidden/>
               </w:rPr>
-              <w:instrText xml:space="preserve"> PAGEREF _Toc498878135 \h </w:instrText>
+              <w:instrText xml:space="preserve"> PAGEREF _Toc498880746 \h </w:instrText>
             </w:r>
             <w:r>
               <w:rPr>
@@ -1440,6 +1445,75 @@
                 <w:webHidden/>
               </w:rPr>
               <w:t>7</w:t>
+            </w:r>
+            <w:r>
+              <w:rPr>
+                <w:noProof/>
+                <w:webHidden/>
+              </w:rPr>
+              <w:fldChar w:fldCharType="end"/>
+            </w:r>
+          </w:hyperlink>
+        </w:p>
+        <w:p>
+          <w:pPr>
+            <w:pStyle w:val="TOC1"/>
+            <w:tabs>
+              <w:tab w:val="right" w:leader="dot" w:pos="9350"/>
+            </w:tabs>
+            <w:rPr>
+              <w:rFonts w:eastAsiaTheme="minorEastAsia"/>
+              <w:noProof/>
+            </w:rPr>
+          </w:pPr>
+          <w:hyperlink w:anchor="_Toc498880747" w:history="1">
+            <w:r>
+              <w:rPr>
+                <w:rStyle w:val="Hyperlink"/>
+                <w:noProof/>
+              </w:rPr>
+              <w:t>Team Contribution:</w:t>
+            </w:r>
+            <w:r>
+              <w:rPr>
+                <w:noProof/>
+                <w:webHidden/>
+              </w:rPr>
+              <w:tab/>
+            </w:r>
+            <w:r>
+              <w:rPr>
+                <w:noProof/>
+                <w:webHidden/>
+              </w:rPr>
+              <w:fldChar w:fldCharType="begin"/>
+            </w:r>
+            <w:r>
+              <w:rPr>
+                <w:noProof/>
+                <w:webHidden/>
+              </w:rPr>
+              <w:instrText xml:space="preserve"> PAGEREF _Toc498880747 \h </w:instrText>
+            </w:r>
+            <w:r>
+              <w:rPr>
+                <w:noProof/>
+                <w:webHidden/>
+              </w:rPr>
+            </w:r>
+            <w:r>
+              <w:rPr>
+                <w:noProof/>
+                <w:webHidden/>
+              </w:rPr>
+              <w:fldChar w:fldCharType="separate"/>
+            </w:r>
+            <w:r>
+              <w:rPr>
+                <w:noProof/>
+                <w:webHidden/>
+              </w:rPr>
+              <w:t>9</w:t>
             </w:r>
             <w:r>
               <w:rPr>
@@ -1485,9 +1559,8 @@
       <w:pPr>
         <w:pStyle w:val="Heading1"/>
       </w:pPr>
-      <w:bookmarkStart w:id="0" w:name="_Toc498878127"/>
-      <w:r>
-        <w:lastRenderedPageBreak/>
+      <w:bookmarkStart w:id="1" w:name="_Toc498880738"/>
+      <w:r>
         <w:t xml:space="preserve">Test method of choice: </w:t>
       </w:r>
       <w:r>
@@ -1499,18 +1572,18 @@
         </w:rPr>
         <w:t>Decision Coverage Testing</w:t>
       </w:r>
-      <w:bookmarkEnd w:id="0"/>
+      <w:bookmarkEnd w:id="1"/>
     </w:p>
     <w:p/>
     <w:p>
       <w:pPr>
         <w:pStyle w:val="Heading1"/>
       </w:pPr>
-      <w:bookmarkStart w:id="1" w:name="_Toc498878128"/>
+      <w:bookmarkStart w:id="2" w:name="_Toc498880739"/>
       <w:r>
         <w:t>Source:</w:t>
       </w:r>
-      <w:bookmarkEnd w:id="1"/>
+      <w:bookmarkEnd w:id="2"/>
     </w:p>
     <w:p>
       <w:r>
@@ -1568,7 +1641,7 @@
       <w:pPr>
         <w:pStyle w:val="Heading1"/>
       </w:pPr>
-      <w:bookmarkStart w:id="2" w:name="_Toc498878129"/>
+      <w:bookmarkStart w:id="3" w:name="_Toc498880740"/>
       <w:r>
         <w:lastRenderedPageBreak/>
         <w:t>Table of test cases</w:t>
@@ -1579,7 +1652,7 @@
       <w:r>
         <w:t>:</w:t>
       </w:r>
-      <w:bookmarkEnd w:id="2"/>
+      <w:bookmarkEnd w:id="3"/>
     </w:p>
     <w:p>
       <w:pPr>
@@ -2349,15 +2422,12 @@
       <w:pPr>
         <w:pStyle w:val="Heading1"/>
       </w:pPr>
-      <w:bookmarkStart w:id="3" w:name="_Toc498878130"/>
+      <w:bookmarkStart w:id="4" w:name="_Toc498880741"/>
       <w:r>
         <w:lastRenderedPageBreak/>
-        <w:t>Test Case Analysis</w:t>
-      </w:r>
-      <w:r>
-        <w:t>:</w:t>
-      </w:r>
-      <w:bookmarkEnd w:id="3"/>
+        <w:t>Test Case Analysis:</w:t>
+      </w:r>
+      <w:bookmarkEnd w:id="4"/>
     </w:p>
     <w:p>
       <w:pPr>
@@ -2368,11 +2438,11 @@
       <w:pPr>
         <w:pStyle w:val="Heading2"/>
       </w:pPr>
-      <w:bookmarkStart w:id="4" w:name="_Toc498878131"/>
+      <w:bookmarkStart w:id="5" w:name="_Toc498880742"/>
       <w:r>
         <w:t>test_1</w:t>
       </w:r>
-      <w:bookmarkEnd w:id="4"/>
+      <w:bookmarkEnd w:id="5"/>
     </w:p>
     <w:p>
       <w:pPr>
@@ -2560,14 +2630,14 @@
       <w:pPr>
         <w:pStyle w:val="Heading2"/>
       </w:pPr>
-      <w:bookmarkStart w:id="5" w:name="_Toc498878132"/>
+      <w:bookmarkStart w:id="6" w:name="_Toc498880743"/>
       <w:r>
         <w:t>test_</w:t>
       </w:r>
       <w:r>
         <w:t>2</w:t>
       </w:r>
-      <w:bookmarkEnd w:id="5"/>
+      <w:bookmarkEnd w:id="6"/>
     </w:p>
     <w:p>
       <w:pPr>
@@ -2808,7 +2878,7 @@
       <w:pPr>
         <w:pStyle w:val="Heading2"/>
       </w:pPr>
-      <w:bookmarkStart w:id="6" w:name="_Toc498878133"/>
+      <w:bookmarkStart w:id="7" w:name="_Toc498880744"/>
       <w:r>
         <w:lastRenderedPageBreak/>
         <w:t>test_</w:t>
@@ -2816,7 +2886,7 @@
       <w:r>
         <w:t>3</w:t>
       </w:r>
-      <w:bookmarkEnd w:id="6"/>
+      <w:bookmarkEnd w:id="7"/>
     </w:p>
     <w:p>
       <w:pPr>
@@ -3010,14 +3080,14 @@
       <w:pPr>
         <w:pStyle w:val="Heading2"/>
       </w:pPr>
-      <w:bookmarkStart w:id="7" w:name="_Toc498878134"/>
+      <w:bookmarkStart w:id="8" w:name="_Toc498880745"/>
       <w:r>
         <w:t>test_</w:t>
       </w:r>
       <w:r>
         <w:t>4</w:t>
       </w:r>
-      <w:bookmarkEnd w:id="7"/>
+      <w:bookmarkEnd w:id="8"/>
     </w:p>
     <w:p>
       <w:pPr>
@@ -3123,16 +3193,7 @@
         <w:t>false</w:t>
       </w:r>
       <w:r>
-        <w:t xml:space="preserve"> that the amount to be withdrawn is </w:t>
-      </w:r>
-      <w:r>
-        <w:t>less</w:t>
-      </w:r>
-      <w:r>
-        <w:t xml:space="preserve"> than the e</w:t>
-      </w:r>
-      <w:r>
-        <w:t>xisting balance in the relevant account.</w:t>
+        <w:t xml:space="preserve"> that the amount to be withdrawn is less than the existing balance in the relevant account.</w:t>
       </w:r>
       <w:r>
         <w:tab/>
@@ -3144,28 +3205,7 @@
         <w:ind w:firstLine="720"/>
       </w:pPr>
       <w:r>
-        <w:t xml:space="preserve">The expected output is that the withdraw transaction will </w:t>
-      </w:r>
-      <w:r>
-        <w:t>successfully</w:t>
-      </w:r>
-      <w:r>
-        <w:t xml:space="preserve"> take place as the amount to be withdrawn “</w:t>
-      </w:r>
-      <w:r>
-        <w:t>1000</w:t>
-      </w:r>
-      <w:r>
-        <w:t xml:space="preserve">”, specified by the transaction summary input, is </w:t>
-      </w:r>
-      <w:r>
-        <w:t>less</w:t>
-      </w:r>
-      <w:r>
-        <w:t xml:space="preserve"> than the existing balance for the account, balance specified by the master accounts file. The expected output is that </w:t>
-      </w:r>
-      <w:r>
-        <w:t>the withdraw transaction will successfully take place for account number 1234567 and the new master accounts fill depict a new balance of 1234 – 1000 = 234.</w:t>
+        <w:t>The expected output is that the withdraw transaction will successfully take place as the amount to be withdrawn “1000”, specified by the transaction summary input, is less than the existing balance for the account, balance specified by the master accounts file. The expected output is that the withdraw transaction will successfully take place for account number 1234567 and the new master accounts fill depict a new balance of 1234 – 1000 = 234.</w:t>
       </w:r>
     </w:p>
     <w:p>
@@ -3251,17 +3291,14 @@
       <w:pPr>
         <w:pStyle w:val="Heading1"/>
       </w:pPr>
-      <w:bookmarkStart w:id="8" w:name="_Toc497758363"/>
-      <w:bookmarkStart w:id="9" w:name="_Toc498878135"/>
+      <w:bookmarkStart w:id="9" w:name="_Toc497758363"/>
+      <w:bookmarkStart w:id="10" w:name="_Toc498880746"/>
       <w:r>
         <w:lastRenderedPageBreak/>
-        <w:t>Test</w:t>
-      </w:r>
-      <w:r>
-        <w:t xml:space="preserve"> Report:</w:t>
-      </w:r>
-      <w:bookmarkEnd w:id="8"/>
+        <w:t>Test Report:</w:t>
+      </w:r>
       <w:bookmarkEnd w:id="9"/>
+      <w:bookmarkEnd w:id="10"/>
     </w:p>
     <w:p>
       <w:pPr>
@@ -3393,10 +3430,7 @@
               <w:jc w:val="center"/>
             </w:pPr>
             <w:r>
-              <w:t>Test</w:t>
-            </w:r>
-            <w:r>
-              <w:t>#</w:t>
+              <w:t>Test#</w:t>
             </w:r>
           </w:p>
         </w:tc>
@@ -3466,10 +3500,7 @@
               <w:cnfStyle w:val="100000000000" w:firstRow="1" w:lastRow="0" w:firstColumn="0" w:lastColumn="0" w:oddVBand="0" w:evenVBand="0" w:oddHBand="0" w:evenHBand="0" w:firstRowFirstColumn="0" w:firstRowLastColumn="0" w:lastRowFirstColumn="0" w:lastRowLastColumn="0"/>
             </w:pPr>
             <w:r>
-              <w:t>Error in output, Error in code, and f</w:t>
-            </w:r>
-            <w:r>
-              <w:t>ix applied</w:t>
+              <w:t>Error in output, Error in code, and fix applied</w:t>
             </w:r>
           </w:p>
         </w:tc>
@@ -3662,13 +3693,7 @@
               <w:cnfStyle w:val="000000000000" w:firstRow="0" w:lastRow="0" w:firstColumn="0" w:lastColumn="0" w:oddVBand="0" w:evenVBand="0" w:oddHBand="0" w:evenHBand="0" w:firstRowFirstColumn="0" w:firstRowLastColumn="0" w:lastRowFirstColumn="0" w:lastRowLastColumn="0"/>
             </w:pPr>
             <w:r>
-              <w:t xml:space="preserve">When input transaction file for withdraw transaction includes an account number present in the master accounts file, the </w:t>
-            </w:r>
-            <w:r>
-              <w:t>transaction should successfully take place and the new updated balance should be present in the output master accounts file</w:t>
-            </w:r>
-            <w:r>
-              <w:t xml:space="preserve">. </w:t>
+              <w:t xml:space="preserve">When input transaction file for withdraw transaction includes an account number present in the master accounts file, the transaction should successfully take place and the new updated balance should be present in the output master accounts file. </w:t>
             </w:r>
           </w:p>
         </w:tc>
@@ -3895,16 +3920,7 @@
               <w:cnfStyle w:val="000000100000" w:firstRow="0" w:lastRow="0" w:firstColumn="0" w:lastColumn="0" w:oddVBand="0" w:evenVBand="0" w:oddHBand="1" w:evenHBand="0" w:firstRowFirstColumn="0" w:firstRowLastColumn="0" w:lastRowFirstColumn="0" w:lastRowLastColumn="0"/>
             </w:pPr>
             <w:r>
-              <w:t xml:space="preserve">Performed manual unit test on several </w:t>
-            </w:r>
-            <w:r>
-              <w:t>WITHDRAW</w:t>
-            </w:r>
-            <w:r>
-              <w:t xml:space="preserve"> transactions to ensure an </w:t>
-            </w:r>
-            <w:r>
-              <w:t>being withdrawn that is greater than the existing balance results in an error and an incomplete/unsuccessful transaction.</w:t>
+              <w:t>Performed manual unit test on several WITHDRAW transactions to ensure an being withdrawn that is greater than the existing balance results in an error and an incomplete/unsuccessful transaction.</w:t>
             </w:r>
           </w:p>
           <w:p>
@@ -3985,22 +4001,7 @@
               <w:cnfStyle w:val="000000000000" w:firstRow="0" w:lastRow="0" w:firstColumn="0" w:lastColumn="0" w:oddVBand="0" w:evenVBand="0" w:oddHBand="0" w:evenHBand="0" w:firstRowFirstColumn="0" w:firstRowLastColumn="0" w:lastRowFirstColumn="0" w:lastRowLastColumn="0"/>
             </w:pPr>
             <w:r>
-              <w:t xml:space="preserve">When input transaction file indicates an amount to be withdrawn that is </w:t>
-            </w:r>
-            <w:r>
-              <w:t>less</w:t>
-            </w:r>
-            <w:r>
-              <w:t xml:space="preserve"> than the balance present in the account, the transaction should </w:t>
-            </w:r>
-            <w:r>
-              <w:t>successfully</w:t>
-            </w:r>
-            <w:r>
-              <w:t xml:space="preserve"> take place. </w:t>
-            </w:r>
-            <w:r>
-              <w:t>The output master accounts file should reflect an updated balance with the withdraw amount subtracted from the original balance.</w:t>
+              <w:t>When input transaction file indicates an amount to be withdrawn that is less than the balance present in the account, the transaction should successfully take place. The output master accounts file should reflect an updated balance with the withdraw amount subtracted from the original balance.</w:t>
             </w:r>
           </w:p>
         </w:tc>
@@ -4047,13 +4048,12 @@
       <w:pPr>
         <w:pStyle w:val="Heading1"/>
       </w:pPr>
+      <w:bookmarkStart w:id="11" w:name="_Toc498880747"/>
       <w:r>
         <w:lastRenderedPageBreak/>
-        <w:t>Team Contribution</w:t>
-      </w:r>
-      <w:r>
-        <w:t>:</w:t>
-      </w:r>
+        <w:t>Team Contribution:</w:t>
+      </w:r>
+      <w:bookmarkEnd w:id="11"/>
     </w:p>
     <w:p>
       <w:pPr>
@@ -4256,8 +4256,6 @@
       <w:pPr>
         <w:spacing w:after="0" w:line="240" w:lineRule="auto"/>
       </w:pPr>
-      <w:bookmarkStart w:id="10" w:name="_GoBack"/>
-      <w:bookmarkEnd w:id="10"/>
     </w:p>
     <w:sectPr>
       <w:pgSz w:w="12240" w:h="15840"/>

</xml_diff>

<commit_message>
Adding final version of CREATEACCT testing document, images and test results
</commit_message>
<xml_diff>
--- a/BackOffice/Docs/Test Report - Withdraw.docx
+++ b/BackOffice/Docs/Test Report - Withdraw.docx
@@ -1,6 +1,6 @@
 
 <file path=word/document.xml><?xml version="1.0" encoding="utf-8"?>
-<w:document xmlns:wpc="http://schemas.microsoft.com/office/word/2010/wordprocessingCanvas" xmlns:cx="http://schemas.microsoft.com/office/drawing/2014/chartex" xmlns:cx1="http://schemas.microsoft.com/office/drawing/2015/9/8/chartex" xmlns:cx2="http://schemas.microsoft.com/office/drawing/2015/10/21/chartex" xmlns:cx3="http://schemas.microsoft.com/office/drawing/2016/5/9/chartex" xmlns:cx4="http://schemas.microsoft.com/office/drawing/2016/5/10/chartex" xmlns:cx5="http://schemas.microsoft.com/office/drawing/2016/5/11/chartex" xmlns:cx6="http://schemas.microsoft.com/office/drawing/2016/5/12/chartex" xmlns:cx7="http://schemas.microsoft.com/office/drawing/2016/5/13/chartex" xmlns:cx8="http://schemas.microsoft.com/office/drawing/2016/5/14/chartex" xmlns:mc="http://schemas.openxmlformats.org/markup-compatibility/2006" xmlns:aink="http://schemas.microsoft.com/office/drawing/2016/ink" xmlns:am3d="http://schemas.microsoft.com/office/drawing/2017/model3d" xmlns:o="urn:schemas-microsoft-com:office:office" xmlns:r="http://schemas.openxmlformats.org/officeDocument/2006/relationships" xmlns:m="http://schemas.openxmlformats.org/officeDocument/2006/math" xmlns:v="urn:schemas-microsoft-com:vml" xmlns:wp14="http://schemas.microsoft.com/office/word/2010/wordprocessingDrawing" xmlns:wp="http://schemas.openxmlformats.org/drawingml/2006/wordprocessingDrawing" xmlns:w10="urn:schemas-microsoft-com:office:word" xmlns:w="http://schemas.openxmlformats.org/wordprocessingml/2006/main" xmlns:w14="http://schemas.microsoft.com/office/word/2010/wordml" xmlns:w15="http://schemas.microsoft.com/office/word/2012/wordml" xmlns:w16cid="http://schemas.microsoft.com/office/word/2016/wordml/cid" xmlns:w16se="http://schemas.microsoft.com/office/word/2015/wordml/symex" xmlns:wpg="http://schemas.microsoft.com/office/word/2010/wordprocessingGroup" xmlns:wpi="http://schemas.microsoft.com/office/word/2010/wordprocessingInk" xmlns:wne="http://schemas.microsoft.com/office/word/2006/wordml" xmlns:wps="http://schemas.microsoft.com/office/word/2010/wordprocessingShape" mc:Ignorable="w14 w15 w16se w16cid wp14">
+<w:document xmlns:wpc="http://schemas.microsoft.com/office/word/2010/wordprocessingCanvas" xmlns:mo="http://schemas.microsoft.com/office/mac/office/2008/main" xmlns:mc="http://schemas.openxmlformats.org/markup-compatibility/2006" xmlns:mv="urn:schemas-microsoft-com:mac:vml" xmlns:o="urn:schemas-microsoft-com:office:office" xmlns:r="http://schemas.openxmlformats.org/officeDocument/2006/relationships" xmlns:m="http://schemas.openxmlformats.org/officeDocument/2006/math" xmlns:v="urn:schemas-microsoft-com:vml" xmlns:wp14="http://schemas.microsoft.com/office/word/2010/wordprocessingDrawing" xmlns:wp="http://schemas.openxmlformats.org/drawingml/2006/wordprocessingDrawing" xmlns:w10="urn:schemas-microsoft-com:office:word" xmlns:w="http://schemas.openxmlformats.org/wordprocessingml/2006/main" xmlns:w14="http://schemas.microsoft.com/office/word/2010/wordml" xmlns:w15="http://schemas.microsoft.com/office/word/2012/wordml" xmlns:wpg="http://schemas.microsoft.com/office/word/2010/wordprocessingGroup" xmlns:wpi="http://schemas.microsoft.com/office/word/2010/wordprocessingInk" xmlns:wne="http://schemas.microsoft.com/office/word/2006/wordml" xmlns:wps="http://schemas.microsoft.com/office/word/2010/wordprocessingShape" mc:Ignorable="w14 w15 wp14">
   <w:body>
     <w:sdt>
       <w:sdtPr>
@@ -50,7 +50,7 @@
                         <pic:cNvPicPr/>
                       </pic:nvPicPr>
                       <pic:blipFill>
-                        <a:blip r:embed="rId4" cstate="print">
+                        <a:blip r:embed="rId5" cstate="print">
                           <a:duotone>
                             <a:schemeClr val="accent1">
                               <a:shade val="45000"/>
@@ -207,7 +207,7 @@
                         <pic:cNvPicPr/>
                       </pic:nvPicPr>
                       <pic:blipFill>
-                        <a:blip r:embed="rId5" cstate="print">
+                        <a:blip r:embed="rId6" cstate="print">
                           <a:duotone>
                             <a:schemeClr val="accent1">
                               <a:shade val="45000"/>
@@ -447,11 +447,11 @@
               </mc:Choice>
               <mc:Fallback>
                 <w:pict>
-                  <v:shapetype w14:anchorId="3427654B" id="_x0000_t202" coordsize="21600,21600" o:spt="202" path="m,l,21600r21600,l21600,xe">
+                  <v:shapetype w14:anchorId="3427654B" id="_x0000_t202" coordsize="21600,21600" o:spt="202" path="m0,0l0,21600,21600,21600,21600,0xe">
                     <v:stroke joinstyle="miter"/>
                     <v:path gradientshapeok="t" o:connecttype="rect"/>
                   </v:shapetype>
-                  <v:shape id="Text Box 2" o:spid="_x0000_s1026" type="#_x0000_t202" style="position:absolute;margin-left:62.15pt;margin-top:130.15pt;width:352.5pt;height:156pt;z-index:251660288;visibility:visible;mso-wrap-style:square;mso-width-percent:0;mso-height-percent:0;mso-wrap-distance-left:9pt;mso-wrap-distance-top:3.6pt;mso-wrap-distance-right:9pt;mso-wrap-distance-bottom:3.6pt;mso-position-horizontal:absolute;mso-position-horizontal-relative:margin;mso-position-vertical:absolute;mso-position-vertical-relative:text;mso-width-percent:0;mso-height-percent:0;mso-width-relative:margin;mso-height-relative:margin;v-text-anchor:top" o:gfxdata="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" strokecolor="white [3212]">
+                  <v:shape id="Text Box 2" o:spid="_x0000_s1026" type="#_x0000_t202" style="position:absolute;margin-left:62.15pt;margin-top:130.15pt;width:352.5pt;height:156pt;z-index:251660288;visibility:visible;mso-wrap-style:square;mso-width-percent:0;mso-height-percent:0;mso-wrap-distance-left:9pt;mso-wrap-distance-top:3.6pt;mso-wrap-distance-right:9pt;mso-wrap-distance-bottom:3.6pt;mso-position-horizontal:absolute;mso-position-horizontal-relative:margin;mso-position-vertical:absolute;mso-position-vertical-relative:text;mso-width-percent:0;mso-height-percent:0;mso-width-relative:margin;mso-height-relative:margin;v-text-anchor:top" o:gfxdata="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" strokecolor="white [3212]">
                     <v:textbox>
                       <w:txbxContent>
                         <w:tbl>
@@ -721,7 +721,7 @@
               </mc:Choice>
               <mc:Fallback>
                 <w:pict>
-                  <v:shape w14:anchorId="66025078" id="Text Box 142" o:spid="_x0000_s1027" type="#_x0000_t202" style="position:absolute;margin-left:464.8pt;margin-top:612.75pt;width:516pt;height:108pt;z-index:251659264;visibility:visible;mso-wrap-style:square;mso-width-percent:1000;mso-height-percent:0;mso-wrap-distance-left:9pt;mso-wrap-distance-top:0;mso-wrap-distance-right:9pt;mso-wrap-distance-bottom:0;mso-position-horizontal:right;mso-position-horizontal-relative:margin;mso-position-vertical:absolute;mso-position-vertical-relative:page;mso-width-percent:1000;mso-height-percent:0;mso-width-relative:margin;mso-height-relative:margin;v-text-anchor:bottom" o:gfxdata="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" filled="f" stroked="f" strokeweight=".5pt">
+                  <v:shape w14:anchorId="66025078" id="Text Box 142" o:spid="_x0000_s1027" type="#_x0000_t202" style="position:absolute;margin-left:464.8pt;margin-top:612.75pt;width:516pt;height:108pt;z-index:251659264;visibility:visible;mso-wrap-style:square;mso-width-percent:1000;mso-height-percent:0;mso-wrap-distance-left:9pt;mso-wrap-distance-top:0;mso-wrap-distance-right:9pt;mso-wrap-distance-bottom:0;mso-position-horizontal:right;mso-position-horizontal-relative:margin;mso-position-vertical:absolute;mso-position-vertical-relative:page;mso-width-percent:1000;mso-height-percent:0;mso-width-relative:margin;mso-height-relative:margin;v-text-anchor:bottom" o:gfxdata="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" filled="f" stroked="f" strokeweight=".5pt">
                     <v:textbox inset="0,0,0,0">
                       <w:txbxContent>
                         <w:sdt>
@@ -811,12 +811,7 @@
             <w:pStyle w:val="TOCHeading"/>
           </w:pPr>
           <w:r>
-            <w:t>Conte</w:t>
-          </w:r>
-          <w:bookmarkStart w:id="0" w:name="_GoBack"/>
-          <w:bookmarkEnd w:id="0"/>
-          <w:r>
-            <w:t>nts</w:t>
+            <w:t>Contents</w:t>
           </w:r>
         </w:p>
         <w:p>
@@ -828,6 +823,8 @@
             <w:rPr>
               <w:rFonts w:eastAsiaTheme="minorEastAsia"/>
               <w:noProof/>
+              <w:sz w:val="24"/>
+              <w:szCs w:val="24"/>
             </w:rPr>
           </w:pPr>
           <w:r>
@@ -845,7 +842,7 @@
             </w:rPr>
             <w:fldChar w:fldCharType="separate"/>
           </w:r>
-          <w:hyperlink w:anchor="_Toc498880738" w:history="1">
+          <w:hyperlink w:anchor="_Toc499151539" w:history="1">
             <w:r>
               <w:rPr>
                 <w:rStyle w:val="Hyperlink"/>
@@ -872,7 +869,7 @@
                 <w:noProof/>
                 <w:webHidden/>
               </w:rPr>
-              <w:instrText xml:space="preserve"> PAGEREF _Toc498880738 \h </w:instrText>
+              <w:instrText xml:space="preserve"> PAGEREF _Toc499151539 \h </w:instrText>
             </w:r>
             <w:r>
               <w:rPr>
@@ -912,9 +909,11 @@
             <w:rPr>
               <w:rFonts w:eastAsiaTheme="minorEastAsia"/>
               <w:noProof/>
+              <w:sz w:val="24"/>
+              <w:szCs w:val="24"/>
             </w:rPr>
           </w:pPr>
-          <w:hyperlink w:anchor="_Toc498880739" w:history="1">
+          <w:hyperlink w:anchor="_Toc499151540" w:history="1">
             <w:r>
               <w:rPr>
                 <w:rStyle w:val="Hyperlink"/>
@@ -941,7 +940,7 @@
                 <w:noProof/>
                 <w:webHidden/>
               </w:rPr>
-              <w:instrText xml:space="preserve"> PAGEREF _Toc498880739 \h </w:instrText>
+              <w:instrText xml:space="preserve"> PAGEREF _Toc499151540 \h </w:instrText>
             </w:r>
             <w:r>
               <w:rPr>
@@ -981,9 +980,11 @@
             <w:rPr>
               <w:rFonts w:eastAsiaTheme="minorEastAsia"/>
               <w:noProof/>
+              <w:sz w:val="24"/>
+              <w:szCs w:val="24"/>
             </w:rPr>
           </w:pPr>
-          <w:hyperlink w:anchor="_Toc498880740" w:history="1">
+          <w:hyperlink w:anchor="_Toc499151541" w:history="1">
             <w:r>
               <w:rPr>
                 <w:rStyle w:val="Hyperlink"/>
@@ -1010,7 +1011,7 @@
                 <w:noProof/>
                 <w:webHidden/>
               </w:rPr>
-              <w:instrText xml:space="preserve"> PAGEREF _Toc498880740 \h </w:instrText>
+              <w:instrText xml:space="preserve"> PAGEREF _Toc499151541 \h </w:instrText>
             </w:r>
             <w:r>
               <w:rPr>
@@ -1050,9 +1051,11 @@
             <w:rPr>
               <w:rFonts w:eastAsiaTheme="minorEastAsia"/>
               <w:noProof/>
+              <w:sz w:val="24"/>
+              <w:szCs w:val="24"/>
             </w:rPr>
           </w:pPr>
-          <w:hyperlink w:anchor="_Toc498880741" w:history="1">
+          <w:hyperlink w:anchor="_Toc499151542" w:history="1">
             <w:r>
               <w:rPr>
                 <w:rStyle w:val="Hyperlink"/>
@@ -1079,7 +1082,7 @@
                 <w:noProof/>
                 <w:webHidden/>
               </w:rPr>
-              <w:instrText xml:space="preserve"> PAGEREF _Toc498880741 \h </w:instrText>
+              <w:instrText xml:space="preserve"> PAGEREF _Toc499151542 \h </w:instrText>
             </w:r>
             <w:r>
               <w:rPr>
@@ -1119,9 +1122,11 @@
             <w:rPr>
               <w:rFonts w:eastAsiaTheme="minorEastAsia"/>
               <w:noProof/>
+              <w:sz w:val="24"/>
+              <w:szCs w:val="24"/>
             </w:rPr>
           </w:pPr>
-          <w:hyperlink w:anchor="_Toc498880742" w:history="1">
+          <w:hyperlink w:anchor="_Toc499151543" w:history="1">
             <w:r>
               <w:rPr>
                 <w:rStyle w:val="Hyperlink"/>
@@ -1148,7 +1153,7 @@
                 <w:noProof/>
                 <w:webHidden/>
               </w:rPr>
-              <w:instrText xml:space="preserve"> PAGEREF _Toc498880742 \h </w:instrText>
+              <w:instrText xml:space="preserve"> PAGEREF _Toc499151543 \h </w:instrText>
             </w:r>
             <w:r>
               <w:rPr>
@@ -1188,9 +1193,11 @@
             <w:rPr>
               <w:rFonts w:eastAsiaTheme="minorEastAsia"/>
               <w:noProof/>
+              <w:sz w:val="24"/>
+              <w:szCs w:val="24"/>
             </w:rPr>
           </w:pPr>
-          <w:hyperlink w:anchor="_Toc498880743" w:history="1">
+          <w:hyperlink w:anchor="_Toc499151544" w:history="1">
             <w:r>
               <w:rPr>
                 <w:rStyle w:val="Hyperlink"/>
@@ -1217,7 +1224,7 @@
                 <w:noProof/>
                 <w:webHidden/>
               </w:rPr>
-              <w:instrText xml:space="preserve"> PAGEREF _Toc498880743 \h </w:instrText>
+              <w:instrText xml:space="preserve"> PAGEREF _Toc499151544 \h </w:instrText>
             </w:r>
             <w:r>
               <w:rPr>
@@ -1257,9 +1264,11 @@
             <w:rPr>
               <w:rFonts w:eastAsiaTheme="minorEastAsia"/>
               <w:noProof/>
+              <w:sz w:val="24"/>
+              <w:szCs w:val="24"/>
             </w:rPr>
           </w:pPr>
-          <w:hyperlink w:anchor="_Toc498880744" w:history="1">
+          <w:hyperlink w:anchor="_Toc499151545" w:history="1">
             <w:r>
               <w:rPr>
                 <w:rStyle w:val="Hyperlink"/>
@@ -1286,7 +1295,7 @@
                 <w:noProof/>
                 <w:webHidden/>
               </w:rPr>
-              <w:instrText xml:space="preserve"> PAGEREF _Toc498880744 \h </w:instrText>
+              <w:instrText xml:space="preserve"> PAGEREF _Toc499151545 \h </w:instrText>
             </w:r>
             <w:r>
               <w:rPr>
@@ -1326,9 +1335,11 @@
             <w:rPr>
               <w:rFonts w:eastAsiaTheme="minorEastAsia"/>
               <w:noProof/>
+              <w:sz w:val="24"/>
+              <w:szCs w:val="24"/>
             </w:rPr>
           </w:pPr>
-          <w:hyperlink w:anchor="_Toc498880745" w:history="1">
+          <w:hyperlink w:anchor="_Toc499151546" w:history="1">
             <w:r>
               <w:rPr>
                 <w:rStyle w:val="Hyperlink"/>
@@ -1355,7 +1366,7 @@
                 <w:noProof/>
                 <w:webHidden/>
               </w:rPr>
-              <w:instrText xml:space="preserve"> PAGEREF _Toc498880745 \h </w:instrText>
+              <w:instrText xml:space="preserve"> PAGEREF _Toc499151546 \h </w:instrText>
             </w:r>
             <w:r>
               <w:rPr>
@@ -1375,7 +1386,7 @@
                 <w:noProof/>
                 <w:webHidden/>
               </w:rPr>
-              <w:t>6</w:t>
+              <w:t>7</w:t>
             </w:r>
             <w:r>
               <w:rPr>
@@ -1395,9 +1406,11 @@
             <w:rPr>
               <w:rFonts w:eastAsiaTheme="minorEastAsia"/>
               <w:noProof/>
+              <w:sz w:val="24"/>
+              <w:szCs w:val="24"/>
             </w:rPr>
           </w:pPr>
-          <w:hyperlink w:anchor="_Toc498880746" w:history="1">
+          <w:hyperlink w:anchor="_Toc499151547" w:history="1">
             <w:r>
               <w:rPr>
                 <w:rStyle w:val="Hyperlink"/>
@@ -1424,7 +1437,7 @@
                 <w:noProof/>
                 <w:webHidden/>
               </w:rPr>
-              <w:instrText xml:space="preserve"> PAGEREF _Toc498880746 \h </w:instrText>
+              <w:instrText xml:space="preserve"> PAGEREF _Toc499151547 \h </w:instrText>
             </w:r>
             <w:r>
               <w:rPr>
@@ -1444,7 +1457,7 @@
                 <w:noProof/>
                 <w:webHidden/>
               </w:rPr>
-              <w:t>7</w:t>
+              <w:t>8</w:t>
             </w:r>
             <w:r>
               <w:rPr>
@@ -1464,9 +1477,11 @@
             <w:rPr>
               <w:rFonts w:eastAsiaTheme="minorEastAsia"/>
               <w:noProof/>
+              <w:sz w:val="24"/>
+              <w:szCs w:val="24"/>
             </w:rPr>
           </w:pPr>
-          <w:hyperlink w:anchor="_Toc498880747" w:history="1">
+          <w:hyperlink w:anchor="_Toc499151548" w:history="1">
             <w:r>
               <w:rPr>
                 <w:rStyle w:val="Hyperlink"/>
@@ -1493,7 +1508,7 @@
                 <w:noProof/>
                 <w:webHidden/>
               </w:rPr>
-              <w:instrText xml:space="preserve"> PAGEREF _Toc498880747 \h </w:instrText>
+              <w:instrText xml:space="preserve"> PAGEREF _Toc499151548 \h </w:instrText>
             </w:r>
             <w:r>
               <w:rPr>
@@ -1513,7 +1528,7 @@
                 <w:noProof/>
                 <w:webHidden/>
               </w:rPr>
-              <w:t>9</w:t>
+              <w:t>10</w:t>
             </w:r>
             <w:r>
               <w:rPr>
@@ -1536,6 +1551,11 @@
         </w:p>
       </w:sdtContent>
     </w:sdt>
+    <w:p/>
+    <w:p>
+      <w:bookmarkStart w:id="0" w:name="_GoBack"/>
+      <w:bookmarkEnd w:id="0"/>
+    </w:p>
     <w:p/>
     <w:p/>
     <w:p/>
@@ -1553,13 +1573,11 @@
     <w:p/>
     <w:p/>
     <w:p/>
-    <w:p/>
-    <w:p/>
     <w:p>
       <w:pPr>
         <w:pStyle w:val="Heading1"/>
       </w:pPr>
-      <w:bookmarkStart w:id="1" w:name="_Toc498880738"/>
+      <w:bookmarkStart w:id="1" w:name="_Toc499151539"/>
       <w:r>
         <w:t xml:space="preserve">Test method of choice: </w:t>
       </w:r>
@@ -1579,7 +1597,7 @@
       <w:pPr>
         <w:pStyle w:val="Heading1"/>
       </w:pPr>
-      <w:bookmarkStart w:id="2" w:name="_Toc498880739"/>
+      <w:bookmarkStart w:id="2" w:name="_Toc499151540"/>
       <w:r>
         <w:t>Source:</w:t>
       </w:r>
@@ -1606,7 +1624,7 @@
                     <pic:cNvPicPr/>
                   </pic:nvPicPr>
                   <pic:blipFill>
-                    <a:blip r:embed="rId6">
+                    <a:blip r:embed="rId7">
                       <a:extLst>
                         <a:ext uri="{28A0092B-C50C-407E-A947-70E740481C1C}">
                           <a14:useLocalDpi xmlns:a14="http://schemas.microsoft.com/office/drawing/2010/main" val="0"/>
@@ -1641,7 +1659,7 @@
       <w:pPr>
         <w:pStyle w:val="Heading1"/>
       </w:pPr>
-      <w:bookmarkStart w:id="3" w:name="_Toc498880740"/>
+      <w:bookmarkStart w:id="3" w:name="_Toc499151541"/>
       <w:r>
         <w:lastRenderedPageBreak/>
         <w:t>Table of test cases</w:t>
@@ -2422,7 +2440,7 @@
       <w:pPr>
         <w:pStyle w:val="Heading1"/>
       </w:pPr>
-      <w:bookmarkStart w:id="4" w:name="_Toc498880741"/>
+      <w:bookmarkStart w:id="4" w:name="_Toc499151542"/>
       <w:r>
         <w:lastRenderedPageBreak/>
         <w:t>Test Case Analysis:</w:t>
@@ -2438,7 +2456,7 @@
       <w:pPr>
         <w:pStyle w:val="Heading2"/>
       </w:pPr>
-      <w:bookmarkStart w:id="5" w:name="_Toc498880742"/>
+      <w:bookmarkStart w:id="5" w:name="_Toc499151543"/>
       <w:r>
         <w:t>test_1</w:t>
       </w:r>
@@ -2564,7 +2582,175 @@
         <w:rPr>
           <w:b/>
         </w:rPr>
-        <w:t>Stdoutput</w:t>
+        <w:t>Expected</w:t>
+      </w:r>
+      <w:r>
+        <w:t xml:space="preserve"> </w:t>
+      </w:r>
+      <w:r>
+        <w:rPr>
+          <w:b/>
+        </w:rPr>
+        <w:t xml:space="preserve">New </w:t>
+      </w:r>
+      <w:r>
+        <w:rPr>
+          <w:b/>
+        </w:rPr>
+        <w:t>Master Accounts File</w:t>
+      </w:r>
+      <w:r>
+        <w:t>:</w:t>
+      </w:r>
+    </w:p>
+    <w:p>
+      <w:pPr>
+        <w:pStyle w:val="p1"/>
+        <w:rPr>
+          <w:rFonts w:asciiTheme="minorHAnsi" w:hAnsiTheme="minorHAnsi"/>
+          <w:sz w:val="22"/>
+          <w:szCs w:val="22"/>
+        </w:rPr>
+      </w:pPr>
+      <w:r>
+        <w:rPr>
+          <w:rFonts w:asciiTheme="minorHAnsi" w:hAnsiTheme="minorHAnsi"/>
+          <w:sz w:val="22"/>
+          <w:szCs w:val="22"/>
+        </w:rPr>
+        <w:t xml:space="preserve">The new master accounts file can be found in </w:t>
+      </w:r>
+      <w:r>
+        <w:rPr>
+          <w:rStyle w:val="s1"/>
+          <w:rFonts w:asciiTheme="minorHAnsi" w:hAnsiTheme="minorHAnsi"/>
+          <w:sz w:val="22"/>
+          <w:szCs w:val="22"/>
+        </w:rPr>
+        <w:t>Testing/</w:t>
+      </w:r>
+      <w:r>
+        <w:rPr>
+          <w:rStyle w:val="s1"/>
+          <w:rFonts w:asciiTheme="minorHAnsi" w:hAnsiTheme="minorHAnsi"/>
+          <w:sz w:val="22"/>
+          <w:szCs w:val="22"/>
+        </w:rPr>
+        <w:t>WITHDRAW</w:t>
+      </w:r>
+      <w:r>
+        <w:rPr>
+          <w:rStyle w:val="s1"/>
+          <w:rFonts w:asciiTheme="minorHAnsi" w:hAnsiTheme="minorHAnsi"/>
+          <w:sz w:val="22"/>
+          <w:szCs w:val="22"/>
+        </w:rPr>
+        <w:t>/Expected Output Files/output_maf_test_1.txt</w:t>
+      </w:r>
+    </w:p>
+    <w:p>
+      <w:pPr>
+        <w:spacing w:after="0" w:line="240" w:lineRule="auto"/>
+      </w:pPr>
+    </w:p>
+    <w:p>
+      <w:pPr>
+        <w:spacing w:after="0" w:line="240" w:lineRule="auto"/>
+      </w:pPr>
+      <w:r>
+        <w:rPr>
+          <w:b/>
+        </w:rPr>
+        <w:t>Expected</w:t>
+      </w:r>
+      <w:r>
+        <w:t xml:space="preserve"> </w:t>
+      </w:r>
+      <w:r>
+        <w:rPr>
+          <w:b/>
+        </w:rPr>
+        <w:t xml:space="preserve">New </w:t>
+      </w:r>
+      <w:r>
+        <w:rPr>
+          <w:b/>
+        </w:rPr>
+        <w:t>Valid Accounts File</w:t>
+      </w:r>
+      <w:r>
+        <w:t>:</w:t>
+      </w:r>
+    </w:p>
+    <w:p>
+      <w:pPr>
+        <w:pStyle w:val="p1"/>
+        <w:rPr>
+          <w:rFonts w:asciiTheme="minorHAnsi" w:hAnsiTheme="minorHAnsi"/>
+          <w:sz w:val="22"/>
+          <w:szCs w:val="22"/>
+        </w:rPr>
+      </w:pPr>
+      <w:r>
+        <w:rPr>
+          <w:rStyle w:val="s1"/>
+          <w:rFonts w:asciiTheme="minorHAnsi" w:hAnsiTheme="minorHAnsi"/>
+          <w:sz w:val="22"/>
+          <w:szCs w:val="22"/>
+        </w:rPr>
+        <w:t>The new valid accounts file can be found in Testing/</w:t>
+      </w:r>
+      <w:r>
+        <w:rPr>
+          <w:rStyle w:val="s1"/>
+          <w:rFonts w:asciiTheme="minorHAnsi" w:hAnsiTheme="minorHAnsi"/>
+          <w:sz w:val="22"/>
+          <w:szCs w:val="22"/>
+        </w:rPr>
+        <w:t>WITHDRAW</w:t>
+      </w:r>
+      <w:r>
+        <w:rPr>
+          <w:rStyle w:val="s1"/>
+          <w:rFonts w:asciiTheme="minorHAnsi" w:hAnsiTheme="minorHAnsi"/>
+          <w:sz w:val="22"/>
+          <w:szCs w:val="22"/>
+        </w:rPr>
+        <w:t>/Expected Output Files/output_maf_test_1.txt</w:t>
+      </w:r>
+    </w:p>
+    <w:p>
+      <w:pPr>
+        <w:spacing w:after="0" w:line="240" w:lineRule="auto"/>
+      </w:pPr>
+    </w:p>
+    <w:p>
+      <w:pPr>
+        <w:spacing w:after="0" w:line="240" w:lineRule="auto"/>
+      </w:pPr>
+      <w:r>
+        <w:rPr>
+          <w:b/>
+        </w:rPr>
+        <w:t xml:space="preserve">Expected </w:t>
+      </w:r>
+      <w:r>
+        <w:rPr>
+          <w:b/>
+        </w:rPr>
+        <w:t>Std</w:t>
+      </w:r>
+      <w:r>
+        <w:rPr>
+          <w:b/>
+        </w:rPr>
+        <w:t xml:space="preserve"> </w:t>
+      </w:r>
+      <w:r>
+        <w:rPr>
+          <w:b/>
+        </w:rPr>
+        <w:t>output</w:t>
       </w:r>
       <w:r>
         <w:t>:</w:t>
@@ -2594,7 +2780,7 @@
                     <pic:cNvPicPr/>
                   </pic:nvPicPr>
                   <pic:blipFill>
-                    <a:blip r:embed="rId7">
+                    <a:blip r:embed="rId8">
                       <a:extLst>
                         <a:ext uri="{28A0092B-C50C-407E-A947-70E740481C1C}">
                           <a14:useLocalDpi xmlns:a14="http://schemas.microsoft.com/office/drawing/2010/main" val="0"/>
@@ -2630,7 +2816,7 @@
       <w:pPr>
         <w:pStyle w:val="Heading2"/>
       </w:pPr>
-      <w:bookmarkStart w:id="6" w:name="_Toc498880743"/>
+      <w:bookmarkStart w:id="6" w:name="_Toc499151544"/>
       <w:r>
         <w:t>test_</w:t>
       </w:r>
@@ -2796,10 +2982,206 @@
     <w:p>
       <w:pPr>
         <w:spacing w:after="0" w:line="240" w:lineRule="auto"/>
-        <w:rPr>
-          <w:b/>
-        </w:rPr>
-      </w:pPr>
+      </w:pPr>
+      <w:r>
+        <w:rPr>
+          <w:b/>
+        </w:rPr>
+        <w:lastRenderedPageBreak/>
+        <w:t>Expected</w:t>
+      </w:r>
+      <w:r>
+        <w:t xml:space="preserve"> </w:t>
+      </w:r>
+      <w:r>
+        <w:rPr>
+          <w:b/>
+        </w:rPr>
+        <w:t xml:space="preserve">New </w:t>
+      </w:r>
+      <w:r>
+        <w:rPr>
+          <w:b/>
+        </w:rPr>
+        <w:t>Master Accounts File</w:t>
+      </w:r>
+      <w:r>
+        <w:t>:</w:t>
+      </w:r>
+    </w:p>
+    <w:p>
+      <w:pPr>
+        <w:pStyle w:val="p1"/>
+        <w:rPr>
+          <w:rFonts w:asciiTheme="minorHAnsi" w:hAnsiTheme="minorHAnsi"/>
+          <w:sz w:val="22"/>
+          <w:szCs w:val="22"/>
+        </w:rPr>
+      </w:pPr>
+      <w:r>
+        <w:rPr>
+          <w:rFonts w:asciiTheme="minorHAnsi" w:hAnsiTheme="minorHAnsi"/>
+          <w:sz w:val="22"/>
+          <w:szCs w:val="22"/>
+        </w:rPr>
+        <w:t xml:space="preserve">The new master accounts file can be found in </w:t>
+      </w:r>
+      <w:r>
+        <w:rPr>
+          <w:rStyle w:val="s1"/>
+          <w:rFonts w:asciiTheme="minorHAnsi" w:hAnsiTheme="minorHAnsi"/>
+          <w:sz w:val="22"/>
+          <w:szCs w:val="22"/>
+        </w:rPr>
+        <w:t>Testing/</w:t>
+      </w:r>
+      <w:r>
+        <w:rPr>
+          <w:rStyle w:val="s1"/>
+          <w:rFonts w:asciiTheme="minorHAnsi" w:hAnsiTheme="minorHAnsi"/>
+          <w:sz w:val="22"/>
+          <w:szCs w:val="22"/>
+        </w:rPr>
+        <w:t>WITHDRAW</w:t>
+      </w:r>
+      <w:r>
+        <w:rPr>
+          <w:rStyle w:val="s1"/>
+          <w:rFonts w:asciiTheme="minorHAnsi" w:hAnsiTheme="minorHAnsi"/>
+          <w:sz w:val="22"/>
+          <w:szCs w:val="22"/>
+        </w:rPr>
+        <w:t>/Expecte</w:t>
+      </w:r>
+      <w:r>
+        <w:rPr>
+          <w:rStyle w:val="s1"/>
+          <w:rFonts w:asciiTheme="minorHAnsi" w:hAnsiTheme="minorHAnsi"/>
+          <w:sz w:val="22"/>
+          <w:szCs w:val="22"/>
+        </w:rPr>
+        <w:t>d Output Files/output_maf_test_2</w:t>
+      </w:r>
+      <w:r>
+        <w:rPr>
+          <w:rStyle w:val="s1"/>
+          <w:rFonts w:asciiTheme="minorHAnsi" w:hAnsiTheme="minorHAnsi"/>
+          <w:sz w:val="22"/>
+          <w:szCs w:val="22"/>
+        </w:rPr>
+        <w:t>.txt</w:t>
+      </w:r>
+    </w:p>
+    <w:p>
+      <w:pPr>
+        <w:spacing w:after="0" w:line="240" w:lineRule="auto"/>
+      </w:pPr>
+    </w:p>
+    <w:p>
+      <w:pPr>
+        <w:spacing w:after="0" w:line="240" w:lineRule="auto"/>
+      </w:pPr>
+      <w:r>
+        <w:rPr>
+          <w:b/>
+        </w:rPr>
+        <w:t>Expected</w:t>
+      </w:r>
+      <w:r>
+        <w:t xml:space="preserve"> </w:t>
+      </w:r>
+      <w:r>
+        <w:rPr>
+          <w:b/>
+        </w:rPr>
+        <w:t xml:space="preserve">New </w:t>
+      </w:r>
+      <w:r>
+        <w:rPr>
+          <w:b/>
+        </w:rPr>
+        <w:t>Valid Accounts File</w:t>
+      </w:r>
+      <w:r>
+        <w:t>:</w:t>
+      </w:r>
+    </w:p>
+    <w:p>
+      <w:pPr>
+        <w:pStyle w:val="p1"/>
+        <w:rPr>
+          <w:rFonts w:asciiTheme="minorHAnsi" w:hAnsiTheme="minorHAnsi"/>
+          <w:sz w:val="22"/>
+          <w:szCs w:val="22"/>
+        </w:rPr>
+      </w:pPr>
+      <w:r>
+        <w:rPr>
+          <w:rStyle w:val="s1"/>
+          <w:rFonts w:asciiTheme="minorHAnsi" w:hAnsiTheme="minorHAnsi"/>
+          <w:sz w:val="22"/>
+          <w:szCs w:val="22"/>
+        </w:rPr>
+        <w:t>The new valid accounts file can be found in Testing/</w:t>
+      </w:r>
+      <w:r>
+        <w:rPr>
+          <w:rStyle w:val="s1"/>
+          <w:rFonts w:asciiTheme="minorHAnsi" w:hAnsiTheme="minorHAnsi"/>
+          <w:sz w:val="22"/>
+          <w:szCs w:val="22"/>
+        </w:rPr>
+        <w:t>WITHDRAW</w:t>
+      </w:r>
+      <w:r>
+        <w:rPr>
+          <w:rStyle w:val="s1"/>
+          <w:rFonts w:asciiTheme="minorHAnsi" w:hAnsiTheme="minorHAnsi"/>
+          <w:sz w:val="22"/>
+          <w:szCs w:val="22"/>
+        </w:rPr>
+        <w:t>/Expecte</w:t>
+      </w:r>
+      <w:r>
+        <w:rPr>
+          <w:rStyle w:val="s1"/>
+          <w:rFonts w:asciiTheme="minorHAnsi" w:hAnsiTheme="minorHAnsi"/>
+          <w:sz w:val="22"/>
+          <w:szCs w:val="22"/>
+        </w:rPr>
+        <w:t>d Output Files/output_maf_test_2</w:t>
+      </w:r>
+      <w:r>
+        <w:rPr>
+          <w:rStyle w:val="s1"/>
+          <w:rFonts w:asciiTheme="minorHAnsi" w:hAnsiTheme="minorHAnsi"/>
+          <w:sz w:val="22"/>
+          <w:szCs w:val="22"/>
+        </w:rPr>
+        <w:t>.txt</w:t>
+      </w:r>
+    </w:p>
+    <w:p>
+      <w:pPr>
+        <w:spacing w:after="0" w:line="240" w:lineRule="auto"/>
+        <w:rPr>
+          <w:b/>
+        </w:rPr>
+      </w:pPr>
+    </w:p>
+    <w:p>
+      <w:pPr>
+        <w:spacing w:after="0" w:line="240" w:lineRule="auto"/>
+        <w:rPr>
+          <w:b/>
+        </w:rPr>
+      </w:pPr>
+      <w:r>
+        <w:rPr>
+          <w:b/>
+        </w:rPr>
+        <w:t xml:space="preserve">Expected </w:t>
+      </w:r>
       <w:r>
         <w:rPr>
           <w:b/>
@@ -2837,7 +3219,7 @@
                     <pic:cNvPicPr/>
                   </pic:nvPicPr>
                   <pic:blipFill>
-                    <a:blip r:embed="rId8">
+                    <a:blip r:embed="rId9">
                       <a:extLst>
                         <a:ext uri="{28A0092B-C50C-407E-A947-70E740481C1C}">
                           <a14:useLocalDpi xmlns:a14="http://schemas.microsoft.com/office/drawing/2010/main" val="0"/>
@@ -2878,9 +3260,8 @@
       <w:pPr>
         <w:pStyle w:val="Heading2"/>
       </w:pPr>
-      <w:bookmarkStart w:id="7" w:name="_Toc498880744"/>
-      <w:r>
-        <w:lastRenderedPageBreak/>
+      <w:bookmarkStart w:id="7" w:name="_Toc499151545"/>
+      <w:r>
         <w:t>test_</w:t>
       </w:r>
       <w:r>
@@ -3003,15 +3384,219 @@
     <w:p>
       <w:pPr>
         <w:spacing w:after="0" w:line="240" w:lineRule="auto"/>
-        <w:rPr>
-          <w:b/>
-        </w:rPr>
-      </w:pPr>
-      <w:r>
-        <w:rPr>
-          <w:b/>
-        </w:rPr>
-        <w:t>Stdoutput</w:t>
+      </w:pPr>
+      <w:r>
+        <w:rPr>
+          <w:b/>
+        </w:rPr>
+        <w:t>Expected</w:t>
+      </w:r>
+      <w:r>
+        <w:t xml:space="preserve"> </w:t>
+      </w:r>
+      <w:r>
+        <w:rPr>
+          <w:b/>
+        </w:rPr>
+        <w:t xml:space="preserve">New </w:t>
+      </w:r>
+      <w:r>
+        <w:rPr>
+          <w:b/>
+        </w:rPr>
+        <w:t>Master Accounts File</w:t>
+      </w:r>
+      <w:r>
+        <w:t>:</w:t>
+      </w:r>
+    </w:p>
+    <w:p>
+      <w:pPr>
+        <w:pStyle w:val="p1"/>
+        <w:rPr>
+          <w:rFonts w:asciiTheme="minorHAnsi" w:hAnsiTheme="minorHAnsi"/>
+          <w:sz w:val="22"/>
+          <w:szCs w:val="22"/>
+        </w:rPr>
+      </w:pPr>
+      <w:r>
+        <w:rPr>
+          <w:rFonts w:asciiTheme="minorHAnsi" w:hAnsiTheme="minorHAnsi"/>
+          <w:sz w:val="22"/>
+          <w:szCs w:val="22"/>
+        </w:rPr>
+        <w:t xml:space="preserve">The new master accounts file can be found in </w:t>
+      </w:r>
+      <w:r>
+        <w:rPr>
+          <w:rStyle w:val="s1"/>
+          <w:rFonts w:asciiTheme="minorHAnsi" w:hAnsiTheme="minorHAnsi"/>
+          <w:sz w:val="22"/>
+          <w:szCs w:val="22"/>
+        </w:rPr>
+        <w:t>Testing/</w:t>
+      </w:r>
+      <w:r>
+        <w:rPr>
+          <w:rStyle w:val="s1"/>
+          <w:rFonts w:asciiTheme="minorHAnsi" w:hAnsiTheme="minorHAnsi"/>
+          <w:sz w:val="22"/>
+          <w:szCs w:val="22"/>
+        </w:rPr>
+        <w:t>WITHDRAW</w:t>
+      </w:r>
+      <w:r>
+        <w:rPr>
+          <w:rStyle w:val="s1"/>
+          <w:rFonts w:asciiTheme="minorHAnsi" w:hAnsiTheme="minorHAnsi"/>
+          <w:sz w:val="22"/>
+          <w:szCs w:val="22"/>
+        </w:rPr>
+        <w:t>/Expecte</w:t>
+      </w:r>
+      <w:r>
+        <w:rPr>
+          <w:rStyle w:val="s1"/>
+          <w:rFonts w:asciiTheme="minorHAnsi" w:hAnsiTheme="minorHAnsi"/>
+          <w:sz w:val="22"/>
+          <w:szCs w:val="22"/>
+        </w:rPr>
+        <w:t>d Output Files/output_maf_test_3</w:t>
+      </w:r>
+      <w:r>
+        <w:rPr>
+          <w:rStyle w:val="s1"/>
+          <w:rFonts w:asciiTheme="minorHAnsi" w:hAnsiTheme="minorHAnsi"/>
+          <w:sz w:val="22"/>
+          <w:szCs w:val="22"/>
+        </w:rPr>
+        <w:t>.txt</w:t>
+      </w:r>
+    </w:p>
+    <w:p>
+      <w:pPr>
+        <w:spacing w:after="0" w:line="240" w:lineRule="auto"/>
+      </w:pPr>
+    </w:p>
+    <w:p>
+      <w:pPr>
+        <w:spacing w:after="0" w:line="240" w:lineRule="auto"/>
+      </w:pPr>
+      <w:r>
+        <w:rPr>
+          <w:b/>
+        </w:rPr>
+        <w:t>Expected</w:t>
+      </w:r>
+      <w:r>
+        <w:t xml:space="preserve"> </w:t>
+      </w:r>
+      <w:r>
+        <w:rPr>
+          <w:b/>
+        </w:rPr>
+        <w:t xml:space="preserve">New </w:t>
+      </w:r>
+      <w:r>
+        <w:rPr>
+          <w:b/>
+        </w:rPr>
+        <w:t>Valid Accounts File</w:t>
+      </w:r>
+      <w:r>
+        <w:t>:</w:t>
+      </w:r>
+    </w:p>
+    <w:p>
+      <w:pPr>
+        <w:pStyle w:val="p1"/>
+        <w:rPr>
+          <w:rFonts w:asciiTheme="minorHAnsi" w:hAnsiTheme="minorHAnsi"/>
+          <w:sz w:val="22"/>
+          <w:szCs w:val="22"/>
+        </w:rPr>
+      </w:pPr>
+      <w:r>
+        <w:rPr>
+          <w:rStyle w:val="s1"/>
+          <w:rFonts w:asciiTheme="minorHAnsi" w:hAnsiTheme="minorHAnsi"/>
+          <w:sz w:val="22"/>
+          <w:szCs w:val="22"/>
+        </w:rPr>
+        <w:t>The new valid accounts file can be found in Testing/</w:t>
+      </w:r>
+      <w:r>
+        <w:rPr>
+          <w:rStyle w:val="s1"/>
+          <w:rFonts w:asciiTheme="minorHAnsi" w:hAnsiTheme="minorHAnsi"/>
+          <w:sz w:val="22"/>
+          <w:szCs w:val="22"/>
+        </w:rPr>
+        <w:t>WITHDRAW</w:t>
+      </w:r>
+      <w:r>
+        <w:rPr>
+          <w:rStyle w:val="s1"/>
+          <w:rFonts w:asciiTheme="minorHAnsi" w:hAnsiTheme="minorHAnsi"/>
+          <w:sz w:val="22"/>
+          <w:szCs w:val="22"/>
+        </w:rPr>
+        <w:t>/Expecte</w:t>
+      </w:r>
+      <w:r>
+        <w:rPr>
+          <w:rStyle w:val="s1"/>
+          <w:rFonts w:asciiTheme="minorHAnsi" w:hAnsiTheme="minorHAnsi"/>
+          <w:sz w:val="22"/>
+          <w:szCs w:val="22"/>
+        </w:rPr>
+        <w:t>d Output Files/output_maf_test_3</w:t>
+      </w:r>
+      <w:r>
+        <w:rPr>
+          <w:rStyle w:val="s1"/>
+          <w:rFonts w:asciiTheme="minorHAnsi" w:hAnsiTheme="minorHAnsi"/>
+          <w:sz w:val="22"/>
+          <w:szCs w:val="22"/>
+        </w:rPr>
+        <w:t>.txt</w:t>
+      </w:r>
+    </w:p>
+    <w:p>
+      <w:pPr>
+        <w:spacing w:after="0" w:line="240" w:lineRule="auto"/>
+      </w:pPr>
+    </w:p>
+    <w:p>
+      <w:pPr>
+        <w:spacing w:after="0" w:line="240" w:lineRule="auto"/>
+        <w:rPr>
+          <w:b/>
+        </w:rPr>
+      </w:pPr>
+      <w:r>
+        <w:rPr>
+          <w:b/>
+        </w:rPr>
+        <w:t xml:space="preserve">Expected </w:t>
+      </w:r>
+      <w:r>
+        <w:rPr>
+          <w:b/>
+        </w:rPr>
+        <w:t>Std</w:t>
+      </w:r>
+      <w:r>
+        <w:rPr>
+          <w:b/>
+        </w:rPr>
+        <w:t xml:space="preserve"> </w:t>
+      </w:r>
+      <w:r>
+        <w:rPr>
+          <w:b/>
+        </w:rPr>
+        <w:t>output</w:t>
       </w:r>
       <w:r>
         <w:rPr>
@@ -3044,7 +3629,7 @@
                     <pic:cNvPicPr/>
                   </pic:nvPicPr>
                   <pic:blipFill>
-                    <a:blip r:embed="rId9">
+                    <a:blip r:embed="rId10">
                       <a:extLst>
                         <a:ext uri="{28A0092B-C50C-407E-A947-70E740481C1C}">
                           <a14:useLocalDpi xmlns:a14="http://schemas.microsoft.com/office/drawing/2010/main" val="0"/>
@@ -3080,8 +3665,9 @@
       <w:pPr>
         <w:pStyle w:val="Heading2"/>
       </w:pPr>
-      <w:bookmarkStart w:id="8" w:name="_Toc498880745"/>
-      <w:r>
+      <w:bookmarkStart w:id="8" w:name="_Toc499151546"/>
+      <w:r>
+        <w:lastRenderedPageBreak/>
         <w:t>test_</w:t>
       </w:r>
       <w:r>
@@ -3221,7 +3807,211 @@
         <w:rPr>
           <w:b/>
         </w:rPr>
-        <w:t>Stdoutput</w:t>
+        <w:t>Expected</w:t>
+      </w:r>
+      <w:r>
+        <w:t xml:space="preserve"> </w:t>
+      </w:r>
+      <w:r>
+        <w:rPr>
+          <w:b/>
+        </w:rPr>
+        <w:t xml:space="preserve">New </w:t>
+      </w:r>
+      <w:r>
+        <w:rPr>
+          <w:b/>
+        </w:rPr>
+        <w:t>Master Accounts File</w:t>
+      </w:r>
+      <w:r>
+        <w:t>:</w:t>
+      </w:r>
+    </w:p>
+    <w:p>
+      <w:pPr>
+        <w:pStyle w:val="p1"/>
+        <w:rPr>
+          <w:rFonts w:asciiTheme="minorHAnsi" w:hAnsiTheme="minorHAnsi"/>
+          <w:sz w:val="22"/>
+          <w:szCs w:val="22"/>
+        </w:rPr>
+      </w:pPr>
+      <w:r>
+        <w:rPr>
+          <w:rFonts w:asciiTheme="minorHAnsi" w:hAnsiTheme="minorHAnsi"/>
+          <w:sz w:val="22"/>
+          <w:szCs w:val="22"/>
+        </w:rPr>
+        <w:t xml:space="preserve">The new master accounts file can be found in </w:t>
+      </w:r>
+      <w:r>
+        <w:rPr>
+          <w:rStyle w:val="s1"/>
+          <w:rFonts w:asciiTheme="minorHAnsi" w:hAnsiTheme="minorHAnsi"/>
+          <w:sz w:val="22"/>
+          <w:szCs w:val="22"/>
+        </w:rPr>
+        <w:t>Testing/</w:t>
+      </w:r>
+      <w:r>
+        <w:rPr>
+          <w:rStyle w:val="s1"/>
+          <w:rFonts w:asciiTheme="minorHAnsi" w:hAnsiTheme="minorHAnsi"/>
+          <w:sz w:val="22"/>
+          <w:szCs w:val="22"/>
+        </w:rPr>
+        <w:t>WITHDRAW</w:t>
+      </w:r>
+      <w:r>
+        <w:rPr>
+          <w:rStyle w:val="s1"/>
+          <w:rFonts w:asciiTheme="minorHAnsi" w:hAnsiTheme="minorHAnsi"/>
+          <w:sz w:val="22"/>
+          <w:szCs w:val="22"/>
+        </w:rPr>
+        <w:t>/Expecte</w:t>
+      </w:r>
+      <w:r>
+        <w:rPr>
+          <w:rStyle w:val="s1"/>
+          <w:rFonts w:asciiTheme="minorHAnsi" w:hAnsiTheme="minorHAnsi"/>
+          <w:sz w:val="22"/>
+          <w:szCs w:val="22"/>
+        </w:rPr>
+        <w:t>d Output Files/output_maf_test_4</w:t>
+      </w:r>
+      <w:r>
+        <w:rPr>
+          <w:rStyle w:val="s1"/>
+          <w:rFonts w:asciiTheme="minorHAnsi" w:hAnsiTheme="minorHAnsi"/>
+          <w:sz w:val="22"/>
+          <w:szCs w:val="22"/>
+        </w:rPr>
+        <w:t>.txt</w:t>
+      </w:r>
+    </w:p>
+    <w:p>
+      <w:pPr>
+        <w:spacing w:after="0" w:line="240" w:lineRule="auto"/>
+      </w:pPr>
+    </w:p>
+    <w:p>
+      <w:pPr>
+        <w:spacing w:after="0" w:line="240" w:lineRule="auto"/>
+      </w:pPr>
+      <w:r>
+        <w:rPr>
+          <w:b/>
+        </w:rPr>
+        <w:t>Expected</w:t>
+      </w:r>
+      <w:r>
+        <w:t xml:space="preserve"> </w:t>
+      </w:r>
+      <w:r>
+        <w:rPr>
+          <w:b/>
+        </w:rPr>
+        <w:t xml:space="preserve">New </w:t>
+      </w:r>
+      <w:r>
+        <w:rPr>
+          <w:b/>
+        </w:rPr>
+        <w:t>Valid Accounts File</w:t>
+      </w:r>
+      <w:r>
+        <w:t>:</w:t>
+      </w:r>
+    </w:p>
+    <w:p>
+      <w:pPr>
+        <w:pStyle w:val="p1"/>
+        <w:rPr>
+          <w:rFonts w:asciiTheme="minorHAnsi" w:hAnsiTheme="minorHAnsi"/>
+          <w:sz w:val="22"/>
+          <w:szCs w:val="22"/>
+        </w:rPr>
+      </w:pPr>
+      <w:r>
+        <w:rPr>
+          <w:rStyle w:val="s1"/>
+          <w:rFonts w:asciiTheme="minorHAnsi" w:hAnsiTheme="minorHAnsi"/>
+          <w:sz w:val="22"/>
+          <w:szCs w:val="22"/>
+        </w:rPr>
+        <w:t>The new valid accounts file can be found in Testing/</w:t>
+      </w:r>
+      <w:r>
+        <w:rPr>
+          <w:rStyle w:val="s1"/>
+          <w:rFonts w:asciiTheme="minorHAnsi" w:hAnsiTheme="minorHAnsi"/>
+          <w:sz w:val="22"/>
+          <w:szCs w:val="22"/>
+        </w:rPr>
+        <w:t>WITHDRAW</w:t>
+      </w:r>
+      <w:r>
+        <w:rPr>
+          <w:rStyle w:val="s1"/>
+          <w:rFonts w:asciiTheme="minorHAnsi" w:hAnsiTheme="minorHAnsi"/>
+          <w:sz w:val="22"/>
+          <w:szCs w:val="22"/>
+        </w:rPr>
+        <w:t>/Expecte</w:t>
+      </w:r>
+      <w:r>
+        <w:rPr>
+          <w:rStyle w:val="s1"/>
+          <w:rFonts w:asciiTheme="minorHAnsi" w:hAnsiTheme="minorHAnsi"/>
+          <w:sz w:val="22"/>
+          <w:szCs w:val="22"/>
+        </w:rPr>
+        <w:t>d Output Files/output_maf_test_4</w:t>
+      </w:r>
+      <w:r>
+        <w:rPr>
+          <w:rStyle w:val="s1"/>
+          <w:rFonts w:asciiTheme="minorHAnsi" w:hAnsiTheme="minorHAnsi"/>
+          <w:sz w:val="22"/>
+          <w:szCs w:val="22"/>
+        </w:rPr>
+        <w:t>.txt</w:t>
+      </w:r>
+    </w:p>
+    <w:p>
+      <w:pPr>
+        <w:spacing w:after="0" w:line="240" w:lineRule="auto"/>
+      </w:pPr>
+    </w:p>
+    <w:p>
+      <w:pPr>
+        <w:spacing w:after="0" w:line="240" w:lineRule="auto"/>
+      </w:pPr>
+      <w:r>
+        <w:rPr>
+          <w:b/>
+        </w:rPr>
+        <w:t xml:space="preserve">Expected </w:t>
+      </w:r>
+      <w:r>
+        <w:rPr>
+          <w:b/>
+        </w:rPr>
+        <w:t>Std</w:t>
+      </w:r>
+      <w:r>
+        <w:rPr>
+          <w:b/>
+        </w:rPr>
+        <w:t xml:space="preserve"> </w:t>
+      </w:r>
+      <w:r>
+        <w:rPr>
+          <w:b/>
+        </w:rPr>
+        <w:t>output</w:t>
       </w:r>
       <w:r>
         <w:rPr>
@@ -3260,7 +4050,7 @@
                     <pic:cNvPicPr/>
                   </pic:nvPicPr>
                   <pic:blipFill>
-                    <a:blip r:embed="rId10">
+                    <a:blip r:embed="rId11">
                       <a:extLst>
                         <a:ext uri="{28A0092B-C50C-407E-A947-70E740481C1C}">
                           <a14:useLocalDpi xmlns:a14="http://schemas.microsoft.com/office/drawing/2010/main" val="0"/>
@@ -3292,7 +4082,7 @@
         <w:pStyle w:val="Heading1"/>
       </w:pPr>
       <w:bookmarkStart w:id="9" w:name="_Toc497758363"/>
-      <w:bookmarkStart w:id="10" w:name="_Toc498880746"/>
+      <w:bookmarkStart w:id="10" w:name="_Toc499151547"/>
       <w:r>
         <w:lastRenderedPageBreak/>
         <w:t>Test Report:</w:t>
@@ -4048,7 +4838,7 @@
       <w:pPr>
         <w:pStyle w:val="Heading1"/>
       </w:pPr>
-      <w:bookmarkStart w:id="11" w:name="_Toc498880747"/>
+      <w:bookmarkStart w:id="11" w:name="_Toc499151548"/>
       <w:r>
         <w:lastRenderedPageBreak/>
         <w:t>Team Contribution:</w:t>
@@ -4177,8 +4967,94 @@
           </w:tcPr>
           <w:p>
             <w:pPr>
+              <w:pStyle w:val="ListParagraph"/>
+              <w:numPr>
+                <w:ilvl w:val="0"/>
+                <w:numId w:val="1"/>
+              </w:numPr>
               <w:cnfStyle w:val="000000100000" w:firstRow="0" w:lastRow="0" w:firstColumn="0" w:lastColumn="0" w:oddVBand="0" w:evenVBand="0" w:oddHBand="1" w:evenHBand="0" w:firstRowFirstColumn="0" w:firstRowLastColumn="0" w:lastRowFirstColumn="0" w:lastRowLastColumn="0"/>
             </w:pPr>
+            <w:r>
+              <w:t>Participated in meeting to decide on testing methods and splitting up tasks.</w:t>
+            </w:r>
+          </w:p>
+          <w:p>
+            <w:pPr>
+              <w:pStyle w:val="ListParagraph"/>
+              <w:numPr>
+                <w:ilvl w:val="0"/>
+                <w:numId w:val="1"/>
+              </w:numPr>
+              <w:cnfStyle w:val="000000100000" w:firstRow="0" w:lastRow="0" w:firstColumn="0" w:lastColumn="0" w:oddVBand="0" w:evenVBand="0" w:oddHBand="1" w:evenHBand="0" w:firstRowFirstColumn="0" w:firstRowLastColumn="0" w:lastRowFirstColumn="0" w:lastRowLastColumn="0"/>
+            </w:pPr>
+            <w:r>
+              <w:t>Listed source for WITHDRAW transaction testing.</w:t>
+            </w:r>
+          </w:p>
+          <w:p>
+            <w:pPr>
+              <w:pStyle w:val="ListParagraph"/>
+              <w:numPr>
+                <w:ilvl w:val="0"/>
+                <w:numId w:val="1"/>
+              </w:numPr>
+              <w:cnfStyle w:val="000000100000" w:firstRow="0" w:lastRow="0" w:firstColumn="0" w:lastColumn="0" w:oddVBand="0" w:evenVBand="0" w:oddHBand="1" w:evenHBand="0" w:firstRowFirstColumn="0" w:firstRowLastColumn="0" w:lastRowFirstColumn="0" w:lastRowLastColumn="0"/>
+            </w:pPr>
+            <w:r>
+              <w:t>Defined input partitions for WITHDRAW transaction testing.</w:t>
+            </w:r>
+          </w:p>
+          <w:p>
+            <w:pPr>
+              <w:pStyle w:val="ListParagraph"/>
+              <w:numPr>
+                <w:ilvl w:val="0"/>
+                <w:numId w:val="1"/>
+              </w:numPr>
+              <w:cnfStyle w:val="000000100000" w:firstRow="0" w:lastRow="0" w:firstColumn="0" w:lastColumn="0" w:oddVBand="0" w:evenVBand="0" w:oddHBand="1" w:evenHBand="0" w:firstRowFirstColumn="0" w:firstRowLastColumn="0" w:lastRowFirstColumn="0" w:lastRowLastColumn="0"/>
+            </w:pPr>
+            <w:r>
+              <w:t>Defined test cases for WITHDRAW transaction testing.</w:t>
+            </w:r>
+          </w:p>
+          <w:p>
+            <w:pPr>
+              <w:pStyle w:val="ListParagraph"/>
+              <w:numPr>
+                <w:ilvl w:val="0"/>
+                <w:numId w:val="1"/>
+              </w:numPr>
+              <w:cnfStyle w:val="000000100000" w:firstRow="0" w:lastRow="0" w:firstColumn="0" w:lastColumn="0" w:oddVBand="0" w:evenVBand="0" w:oddHBand="1" w:evenHBand="0" w:firstRowFirstColumn="0" w:firstRowLastColumn="0" w:lastRowFirstColumn="0" w:lastRowLastColumn="0"/>
+            </w:pPr>
+            <w:r>
+              <w:t>Analyzed test cases for WITHDRAW transaction testing.</w:t>
+            </w:r>
+          </w:p>
+          <w:p>
+            <w:pPr>
+              <w:pStyle w:val="ListParagraph"/>
+              <w:numPr>
+                <w:ilvl w:val="0"/>
+                <w:numId w:val="1"/>
+              </w:numPr>
+              <w:cnfStyle w:val="000000100000" w:firstRow="0" w:lastRow="0" w:firstColumn="0" w:lastColumn="0" w:oddVBand="0" w:evenVBand="0" w:oddHBand="1" w:evenHBand="0" w:firstRowFirstColumn="0" w:firstRowLastColumn="0" w:lastRowFirstColumn="0" w:lastRowLastColumn="0"/>
+            </w:pPr>
+            <w:r>
+              <w:t>Ran and documented WITHDRAW tests.</w:t>
+            </w:r>
+          </w:p>
+          <w:p>
+            <w:pPr>
+              <w:pStyle w:val="ListParagraph"/>
+              <w:numPr>
+                <w:ilvl w:val="0"/>
+                <w:numId w:val="1"/>
+              </w:numPr>
+              <w:cnfStyle w:val="000000100000" w:firstRow="0" w:lastRow="0" w:firstColumn="0" w:lastColumn="0" w:oddVBand="0" w:evenVBand="0" w:oddHBand="1" w:evenHBand="0" w:firstRowFirstColumn="0" w:firstRowLastColumn="0" w:lastRowFirstColumn="0" w:lastRowLastColumn="0"/>
+            </w:pPr>
+            <w:r>
+              <w:t>Corrected any failures encountered during WITHDRAW tests.</w:t>
+            </w:r>
           </w:p>
         </w:tc>
       </w:tr>
@@ -4246,8 +5122,68 @@
           </w:tcPr>
           <w:p>
             <w:pPr>
+              <w:pStyle w:val="ListParagraph"/>
+              <w:numPr>
+                <w:ilvl w:val="0"/>
+                <w:numId w:val="1"/>
+              </w:numPr>
               <w:cnfStyle w:val="000000100000" w:firstRow="0" w:lastRow="0" w:firstColumn="0" w:lastColumn="0" w:oddVBand="0" w:evenVBand="0" w:oddHBand="1" w:evenHBand="0" w:firstRowFirstColumn="0" w:firstRowLastColumn="0" w:lastRowFirstColumn="0" w:lastRowLastColumn="0"/>
             </w:pPr>
+            <w:r>
+              <w:t>Participated in meeting to decide on testing methods and splitting up tasks.</w:t>
+            </w:r>
+          </w:p>
+          <w:p>
+            <w:pPr>
+              <w:pStyle w:val="ListParagraph"/>
+              <w:numPr>
+                <w:ilvl w:val="0"/>
+                <w:numId w:val="1"/>
+              </w:numPr>
+              <w:cnfStyle w:val="000000100000" w:firstRow="0" w:lastRow="0" w:firstColumn="0" w:lastColumn="0" w:oddVBand="0" w:evenVBand="0" w:oddHBand="1" w:evenHBand="0" w:firstRowFirstColumn="0" w:firstRowLastColumn="0" w:lastRowFirstColumn="0" w:lastRowLastColumn="0"/>
+            </w:pPr>
+            <w:r>
+              <w:t>Listed source for CREATEACCT transaction testing.</w:t>
+            </w:r>
+          </w:p>
+          <w:p>
+            <w:pPr>
+              <w:pStyle w:val="ListParagraph"/>
+              <w:numPr>
+                <w:ilvl w:val="0"/>
+                <w:numId w:val="1"/>
+              </w:numPr>
+              <w:cnfStyle w:val="000000100000" w:firstRow="0" w:lastRow="0" w:firstColumn="0" w:lastColumn="0" w:oddVBand="0" w:evenVBand="0" w:oddHBand="1" w:evenHBand="0" w:firstRowFirstColumn="0" w:firstRowLastColumn="0" w:lastRowFirstColumn="0" w:lastRowLastColumn="0"/>
+            </w:pPr>
+            <w:r>
+              <w:t>Defined input partitions for CREATEACCT transaction testing.</w:t>
+            </w:r>
+          </w:p>
+          <w:p>
+            <w:pPr>
+              <w:pStyle w:val="ListParagraph"/>
+              <w:numPr>
+                <w:ilvl w:val="0"/>
+                <w:numId w:val="1"/>
+              </w:numPr>
+              <w:cnfStyle w:val="000000100000" w:firstRow="0" w:lastRow="0" w:firstColumn="0" w:lastColumn="0" w:oddVBand="0" w:evenVBand="0" w:oddHBand="1" w:evenHBand="0" w:firstRowFirstColumn="0" w:firstRowLastColumn="0" w:lastRowFirstColumn="0" w:lastRowLastColumn="0"/>
+            </w:pPr>
+            <w:r>
+              <w:t>Defined and analyzed test cases for CREATEACCT transaction testing.</w:t>
+            </w:r>
+          </w:p>
+          <w:p>
+            <w:pPr>
+              <w:pStyle w:val="ListParagraph"/>
+              <w:numPr>
+                <w:ilvl w:val="0"/>
+                <w:numId w:val="1"/>
+              </w:numPr>
+              <w:cnfStyle w:val="000000100000" w:firstRow="0" w:lastRow="0" w:firstColumn="0" w:lastColumn="0" w:oddVBand="0" w:evenVBand="0" w:oddHBand="1" w:evenHBand="0" w:firstRowFirstColumn="0" w:firstRowLastColumn="0" w:lastRowFirstColumn="0" w:lastRowLastColumn="0"/>
+            </w:pPr>
+            <w:r>
+              <w:t>Ran CREATEACCT tests and corrected any failures encountered.</w:t>
+            </w:r>
           </w:p>
         </w:tc>
       </w:tr>
@@ -4267,8 +5203,129 @@
 </w:document>
 </file>
 
+<file path=word/numbering.xml><?xml version="1.0" encoding="utf-8"?>
+<w:numbering xmlns:wpc="http://schemas.microsoft.com/office/word/2010/wordprocessingCanvas" xmlns:mo="http://schemas.microsoft.com/office/mac/office/2008/main" xmlns:mc="http://schemas.openxmlformats.org/markup-compatibility/2006" xmlns:mv="urn:schemas-microsoft-com:mac:vml" xmlns:o="urn:schemas-microsoft-com:office:office" xmlns:r="http://schemas.openxmlformats.org/officeDocument/2006/relationships" xmlns:m="http://schemas.openxmlformats.org/officeDocument/2006/math" xmlns:v="urn:schemas-microsoft-com:vml" xmlns:wp14="http://schemas.microsoft.com/office/word/2010/wordprocessingDrawing" xmlns:wp="http://schemas.openxmlformats.org/drawingml/2006/wordprocessingDrawing" xmlns:w10="urn:schemas-microsoft-com:office:word" xmlns:w="http://schemas.openxmlformats.org/wordprocessingml/2006/main" xmlns:w14="http://schemas.microsoft.com/office/word/2010/wordml" xmlns:w15="http://schemas.microsoft.com/office/word/2012/wordml" xmlns:wpg="http://schemas.microsoft.com/office/word/2010/wordprocessingGroup" xmlns:wpi="http://schemas.microsoft.com/office/word/2010/wordprocessingInk" xmlns:wne="http://schemas.microsoft.com/office/word/2006/wordml" xmlns:wps="http://schemas.microsoft.com/office/word/2010/wordprocessingShape" mc:Ignorable="w14 w15 wp14">
+  <w:abstractNum w:abstractNumId="0">
+    <w:nsid w:val="2D5E2DF8"/>
+    <w:multiLevelType w:val="hybridMultilevel"/>
+    <w:tmpl w:val="8DB838F2"/>
+    <w:lvl w:ilvl="0" w:tplc="04090001">
+      <w:start w:val="1"/>
+      <w:numFmt w:val="bullet"/>
+      <w:lvlText w:val=""/>
+      <w:lvlJc w:val="left"/>
+      <w:pPr>
+        <w:ind w:left="720" w:hanging="360"/>
+      </w:pPr>
+      <w:rPr>
+        <w:rFonts w:ascii="Symbol" w:hAnsi="Symbol" w:hint="default"/>
+      </w:rPr>
+    </w:lvl>
+    <w:lvl w:ilvl="1" w:tplc="04090003" w:tentative="1">
+      <w:start w:val="1"/>
+      <w:numFmt w:val="bullet"/>
+      <w:lvlText w:val="o"/>
+      <w:lvlJc w:val="left"/>
+      <w:pPr>
+        <w:ind w:left="1440" w:hanging="360"/>
+      </w:pPr>
+      <w:rPr>
+        <w:rFonts w:ascii="Courier New" w:hAnsi="Courier New" w:cs="Courier New" w:hint="default"/>
+      </w:rPr>
+    </w:lvl>
+    <w:lvl w:ilvl="2" w:tplc="04090005" w:tentative="1">
+      <w:start w:val="1"/>
+      <w:numFmt w:val="bullet"/>
+      <w:lvlText w:val=""/>
+      <w:lvlJc w:val="left"/>
+      <w:pPr>
+        <w:ind w:left="2160" w:hanging="360"/>
+      </w:pPr>
+      <w:rPr>
+        <w:rFonts w:ascii="Wingdings" w:hAnsi="Wingdings" w:hint="default"/>
+      </w:rPr>
+    </w:lvl>
+    <w:lvl w:ilvl="3" w:tplc="04090001" w:tentative="1">
+      <w:start w:val="1"/>
+      <w:numFmt w:val="bullet"/>
+      <w:lvlText w:val=""/>
+      <w:lvlJc w:val="left"/>
+      <w:pPr>
+        <w:ind w:left="2880" w:hanging="360"/>
+      </w:pPr>
+      <w:rPr>
+        <w:rFonts w:ascii="Symbol" w:hAnsi="Symbol" w:hint="default"/>
+      </w:rPr>
+    </w:lvl>
+    <w:lvl w:ilvl="4" w:tplc="04090003" w:tentative="1">
+      <w:start w:val="1"/>
+      <w:numFmt w:val="bullet"/>
+      <w:lvlText w:val="o"/>
+      <w:lvlJc w:val="left"/>
+      <w:pPr>
+        <w:ind w:left="3600" w:hanging="360"/>
+      </w:pPr>
+      <w:rPr>
+        <w:rFonts w:ascii="Courier New" w:hAnsi="Courier New" w:cs="Courier New" w:hint="default"/>
+      </w:rPr>
+    </w:lvl>
+    <w:lvl w:ilvl="5" w:tplc="04090005" w:tentative="1">
+      <w:start w:val="1"/>
+      <w:numFmt w:val="bullet"/>
+      <w:lvlText w:val=""/>
+      <w:lvlJc w:val="left"/>
+      <w:pPr>
+        <w:ind w:left="4320" w:hanging="360"/>
+      </w:pPr>
+      <w:rPr>
+        <w:rFonts w:ascii="Wingdings" w:hAnsi="Wingdings" w:hint="default"/>
+      </w:rPr>
+    </w:lvl>
+    <w:lvl w:ilvl="6" w:tplc="04090001" w:tentative="1">
+      <w:start w:val="1"/>
+      <w:numFmt w:val="bullet"/>
+      <w:lvlText w:val=""/>
+      <w:lvlJc w:val="left"/>
+      <w:pPr>
+        <w:ind w:left="5040" w:hanging="360"/>
+      </w:pPr>
+      <w:rPr>
+        <w:rFonts w:ascii="Symbol" w:hAnsi="Symbol" w:hint="default"/>
+      </w:rPr>
+    </w:lvl>
+    <w:lvl w:ilvl="7" w:tplc="04090003" w:tentative="1">
+      <w:start w:val="1"/>
+      <w:numFmt w:val="bullet"/>
+      <w:lvlText w:val="o"/>
+      <w:lvlJc w:val="left"/>
+      <w:pPr>
+        <w:ind w:left="5760" w:hanging="360"/>
+      </w:pPr>
+      <w:rPr>
+        <w:rFonts w:ascii="Courier New" w:hAnsi="Courier New" w:cs="Courier New" w:hint="default"/>
+      </w:rPr>
+    </w:lvl>
+    <w:lvl w:ilvl="8" w:tplc="04090005" w:tentative="1">
+      <w:start w:val="1"/>
+      <w:numFmt w:val="bullet"/>
+      <w:lvlText w:val=""/>
+      <w:lvlJc w:val="left"/>
+      <w:pPr>
+        <w:ind w:left="6480" w:hanging="360"/>
+      </w:pPr>
+      <w:rPr>
+        <w:rFonts w:ascii="Wingdings" w:hAnsi="Wingdings" w:hint="default"/>
+      </w:rPr>
+    </w:lvl>
+  </w:abstractNum>
+  <w:num w:numId="1">
+    <w:abstractNumId w:val="0"/>
+  </w:num>
+</w:numbering>
+</file>
+
 <file path=word/styles.xml><?xml version="1.0" encoding="utf-8"?>
-<w:styles xmlns:mc="http://schemas.openxmlformats.org/markup-compatibility/2006" xmlns:r="http://schemas.openxmlformats.org/officeDocument/2006/relationships" xmlns:w="http://schemas.openxmlformats.org/wordprocessingml/2006/main" xmlns:w14="http://schemas.microsoft.com/office/word/2010/wordml" xmlns:w15="http://schemas.microsoft.com/office/word/2012/wordml" xmlns:w16cid="http://schemas.microsoft.com/office/word/2016/wordml/cid" xmlns:w16se="http://schemas.microsoft.com/office/word/2015/wordml/symex" mc:Ignorable="w14 w15 w16se w16cid">
+<w:styles xmlns:mc="http://schemas.openxmlformats.org/markup-compatibility/2006" xmlns:r="http://schemas.openxmlformats.org/officeDocument/2006/relationships" xmlns:w="http://schemas.openxmlformats.org/wordprocessingml/2006/main" xmlns:w14="http://schemas.microsoft.com/office/word/2010/wordml" xmlns:w15="http://schemas.microsoft.com/office/word/2012/wordml" mc:Ignorable="w14 w15">
   <w:docDefaults>
     <w:rPrDefault>
       <w:rPr>
@@ -4284,7 +5341,7 @@
       </w:pPr>
     </w:pPrDefault>
   </w:docDefaults>
-  <w:latentStyles w:defLockedState="0" w:defUIPriority="99" w:defSemiHidden="0" w:defUnhideWhenUsed="0" w:defQFormat="0" w:count="375">
+  <w:latentStyles w:defLockedState="0" w:defUIPriority="99" w:defSemiHidden="0" w:defUnhideWhenUsed="0" w:defQFormat="0" w:count="382">
     <w:lsdException w:name="Normal" w:uiPriority="0" w:qFormat="1"/>
     <w:lsdException w:name="heading 1" w:uiPriority="9" w:qFormat="1"/>
     <w:lsdException w:name="heading 2" w:semiHidden="1" w:uiPriority="9" w:unhideWhenUsed="1" w:qFormat="1"/>
@@ -4658,8 +5715,6 @@
     <w:lsdException w:name="List Table 7 Colorful Accent 6" w:uiPriority="52"/>
     <w:lsdException w:name="Mention" w:semiHidden="1" w:unhideWhenUsed="1"/>
     <w:lsdException w:name="Smart Hyperlink" w:semiHidden="1" w:unhideWhenUsed="1"/>
-    <w:lsdException w:name="Hashtag" w:semiHidden="1" w:unhideWhenUsed="1"/>
-    <w:lsdException w:name="Unresolved Mention" w:semiHidden="1" w:unhideWhenUsed="1"/>
   </w:latentStyles>
   <w:style w:type="paragraph" w:default="1" w:styleId="Normal">
     <w:name w:val="Normal"/>
@@ -4831,6 +5886,7 @@
     <w:tblPr>
       <w:tblStyleRowBandSize w:val="1"/>
       <w:tblStyleColBandSize w:val="1"/>
+      <w:tblInd w:w="0" w:type="dxa"/>
       <w:tblBorders>
         <w:top w:val="single" w:sz="4" w:space="0" w:color="FFFFFF" w:themeColor="background1"/>
         <w:left w:val="single" w:sz="4" w:space="0" w:color="FFFFFF" w:themeColor="background1"/>
@@ -4839,6 +5895,12 @@
         <w:insideH w:val="single" w:sz="4" w:space="0" w:color="FFFFFF" w:themeColor="background1"/>
         <w:insideV w:val="single" w:sz="4" w:space="0" w:color="FFFFFF" w:themeColor="background1"/>
       </w:tblBorders>
+      <w:tblCellMar>
+        <w:top w:w="0" w:type="dxa"/>
+        <w:left w:w="108" w:type="dxa"/>
+        <w:bottom w:w="0" w:type="dxa"/>
+        <w:right w:w="108" w:type="dxa"/>
+      </w:tblCellMar>
     </w:tblPr>
     <w:tcPr>
       <w:shd w:val="clear" w:color="auto" w:fill="D9E2F3" w:themeFill="accent1" w:themeFillTint="33"/>
@@ -4935,6 +5997,7 @@
       <w:spacing w:after="0" w:line="240" w:lineRule="auto"/>
     </w:pPr>
     <w:tblPr>
+      <w:tblInd w:w="0" w:type="dxa"/>
       <w:tblBorders>
         <w:top w:val="single" w:sz="4" w:space="0" w:color="auto"/>
         <w:left w:val="single" w:sz="4" w:space="0" w:color="auto"/>
@@ -4943,6 +6006,12 @@
         <w:insideH w:val="single" w:sz="4" w:space="0" w:color="auto"/>
         <w:insideV w:val="single" w:sz="4" w:space="0" w:color="auto"/>
       </w:tblBorders>
+      <w:tblCellMar>
+        <w:top w:w="0" w:type="dxa"/>
+        <w:left w:w="108" w:type="dxa"/>
+        <w:bottom w:w="0" w:type="dxa"/>
+        <w:right w:w="108" w:type="dxa"/>
+      </w:tblCellMar>
     </w:tblPr>
   </w:style>
   <w:style w:type="table" w:styleId="GridTable2-Accent5">
@@ -4956,12 +6025,19 @@
     <w:tblPr>
       <w:tblStyleRowBandSize w:val="1"/>
       <w:tblStyleColBandSize w:val="1"/>
+      <w:tblInd w:w="0" w:type="dxa"/>
       <w:tblBorders>
         <w:top w:val="single" w:sz="2" w:space="0" w:color="9CC2E5" w:themeColor="accent5" w:themeTint="99"/>
         <w:bottom w:val="single" w:sz="2" w:space="0" w:color="9CC2E5" w:themeColor="accent5" w:themeTint="99"/>
         <w:insideH w:val="single" w:sz="2" w:space="0" w:color="9CC2E5" w:themeColor="accent5" w:themeTint="99"/>
         <w:insideV w:val="single" w:sz="2" w:space="0" w:color="9CC2E5" w:themeColor="accent5" w:themeTint="99"/>
       </w:tblBorders>
+      <w:tblCellMar>
+        <w:top w:w="0" w:type="dxa"/>
+        <w:left w:w="108" w:type="dxa"/>
+        <w:bottom w:w="0" w:type="dxa"/>
+        <w:right w:w="108" w:type="dxa"/>
+      </w:tblCellMar>
     </w:tblPr>
     <w:tblStylePr w:type="firstRow">
       <w:rPr>
@@ -5031,12 +6107,19 @@
     <w:tblPr>
       <w:tblStyleRowBandSize w:val="1"/>
       <w:tblStyleColBandSize w:val="1"/>
+      <w:tblInd w:w="0" w:type="dxa"/>
       <w:tblBorders>
         <w:top w:val="single" w:sz="2" w:space="0" w:color="8EAADB" w:themeColor="accent1" w:themeTint="99"/>
         <w:bottom w:val="single" w:sz="2" w:space="0" w:color="8EAADB" w:themeColor="accent1" w:themeTint="99"/>
         <w:insideH w:val="single" w:sz="2" w:space="0" w:color="8EAADB" w:themeColor="accent1" w:themeTint="99"/>
         <w:insideV w:val="single" w:sz="2" w:space="0" w:color="8EAADB" w:themeColor="accent1" w:themeTint="99"/>
       </w:tblBorders>
+      <w:tblCellMar>
+        <w:top w:w="0" w:type="dxa"/>
+        <w:left w:w="108" w:type="dxa"/>
+        <w:bottom w:w="0" w:type="dxa"/>
+        <w:right w:w="108" w:type="dxa"/>
+      </w:tblCellMar>
     </w:tblPr>
     <w:tblStylePr w:type="firstRow">
       <w:rPr>
@@ -5106,6 +6189,7 @@
     <w:tblPr>
       <w:tblStyleRowBandSize w:val="1"/>
       <w:tblStyleColBandSize w:val="1"/>
+      <w:tblInd w:w="0" w:type="dxa"/>
       <w:tblBorders>
         <w:top w:val="single" w:sz="4" w:space="0" w:color="9CC2E5" w:themeColor="accent5" w:themeTint="99"/>
         <w:left w:val="single" w:sz="4" w:space="0" w:color="9CC2E5" w:themeColor="accent5" w:themeTint="99"/>
@@ -5114,6 +6198,12 @@
         <w:insideH w:val="single" w:sz="4" w:space="0" w:color="9CC2E5" w:themeColor="accent5" w:themeTint="99"/>
         <w:insideV w:val="single" w:sz="4" w:space="0" w:color="9CC2E5" w:themeColor="accent5" w:themeTint="99"/>
       </w:tblBorders>
+      <w:tblCellMar>
+        <w:top w:w="0" w:type="dxa"/>
+        <w:left w:w="108" w:type="dxa"/>
+        <w:bottom w:w="0" w:type="dxa"/>
+        <w:right w:w="108" w:type="dxa"/>
+      </w:tblCellMar>
     </w:tblPr>
     <w:tblStylePr w:type="firstRow">
       <w:rPr>
@@ -5194,6 +6284,26 @@
       <w:sz w:val="26"/>
       <w:szCs w:val="26"/>
     </w:rPr>
+  </w:style>
+  <w:style w:type="paragraph" w:customStyle="1" w:styleId="p1">
+    <w:name w:val="p1"/>
+    <w:basedOn w:val="Normal"/>
+    <w:rsid w:val="00CC66B6"/>
+    <w:pPr>
+      <w:shd w:val="clear" w:color="auto" w:fill="FFFFFF"/>
+      <w:spacing w:after="0" w:line="240" w:lineRule="auto"/>
+    </w:pPr>
+    <w:rPr>
+      <w:rFonts w:ascii="Menlo" w:hAnsi="Menlo" w:cs="Menlo"/>
+      <w:color w:val="000000"/>
+      <w:sz w:val="17"/>
+      <w:szCs w:val="17"/>
+    </w:rPr>
+  </w:style>
+  <w:style w:type="character" w:customStyle="1" w:styleId="s1">
+    <w:name w:val="s1"/>
+    <w:basedOn w:val="DefaultParagraphFont"/>
+    <w:rsid w:val="00CC66B6"/>
   </w:style>
 </w:styles>
 </file>

</xml_diff>